<commit_message>
Fixed all errors and warnings, Designed the step by step for the tutorial both for the video and live to show, cleaned up and commented all of the code, created a documentation that will be used for the deliverables. Now waiting for deliverables.
</commit_message>
<xml_diff>
--- a/Documentation.docx
+++ b/Documentation.docx
@@ -5,21 +5,28 @@
     <w:p>
       <w:pPr>
         <w:pStyle w:val="Title"/>
+        <w:ind w:left="0" w:firstLine="0"/>
         <w:jc w:val="center"/>
-        <w:rPr/>
+        <w:rPr>
+          <w:b w:val="1"/>
+          <w:i w:val="1"/>
+        </w:rPr>
       </w:pPr>
       <w:bookmarkStart w:colFirst="0" w:colLast="0" w:name="_z82e6zpa88ug" w:id="0"/>
       <w:bookmarkEnd w:id="0"/>
       <w:r>
         <w:rPr>
-          <w:rtl w:val="0"/>
-        </w:rPr>
-        <w:t xml:space="preserve">Documentation </w:t>
+          <w:b w:val="1"/>
+          <w:i w:val="1"/>
+          <w:rtl w:val="0"/>
+        </w:rPr>
+        <w:t xml:space="preserve">Documentation of: TikiPark Mobile Parking App</w:t>
       </w:r>
     </w:p>
     <w:p>
       <w:pPr>
         <w:pStyle w:val="Subtitle"/>
+        <w:ind w:left="0" w:firstLine="0"/>
         <w:rPr>
           <w:sz w:val="14"/>
           <w:szCs w:val="14"/>
@@ -38,6 +45,7 @@
     </w:p>
     <w:p>
       <w:pPr>
+        <w:ind w:left="0" w:firstLine="0"/>
         <w:jc w:val="center"/>
         <w:rPr>
           <w:i w:val="1"/>
@@ -56,9 +64,9 @@
         <w:pStyle w:val="Heading1"/>
         <w:numPr>
           <w:ilvl w:val="0"/>
-          <w:numId w:val="3"/>
-        </w:numPr>
-        <w:ind w:left="720" w:hanging="360"/>
+          <w:numId w:val="7"/>
+        </w:numPr>
+        <w:ind w:firstLine="360"/>
         <w:rPr/>
       </w:pPr>
       <w:bookmarkStart w:colFirst="0" w:colLast="0" w:name="_xvs65ogimlzf" w:id="2"/>
@@ -69,6 +77,11 @@
         </w:rPr>
         <w:t xml:space="preserve">Detailed documentation of System:</w:t>
       </w:r>
+      <w:r>
+        <w:rPr>
+          <w:rtl w:val="0"/>
+        </w:rPr>
+      </w:r>
     </w:p>
     <w:p>
       <w:pPr>
@@ -76,94 +89,38 @@
       </w:pPr>
       <w:r>
         <w:rPr>
-          <w:sz w:val="26"/>
-          <w:szCs w:val="26"/>
-          <w:rtl w:val="0"/>
-        </w:rPr>
-        <w:t xml:space="preserve">Architecture V3</w:t>
-      </w:r>
-      <w:r>
-        <w:rPr>
-          <w:rtl w:val="0"/>
-        </w:rPr>
-      </w:r>
-    </w:p>
-    <w:p>
-      <w:pPr>
-        <w:rPr>
-          <w:sz w:val="26"/>
-          <w:szCs w:val="26"/>
-        </w:rPr>
-      </w:pPr>
-      <w:r>
-        <w:rPr>
-          <w:sz w:val="26"/>
-          <w:szCs w:val="26"/>
-          <w:rtl w:val="0"/>
-        </w:rPr>
-        <w:t xml:space="preserve">Check Entire Project, </w:t>
-      </w:r>
-    </w:p>
-    <w:p>
-      <w:pPr>
-        <w:rPr>
-          <w:sz w:val="26"/>
-          <w:szCs w:val="26"/>
-        </w:rPr>
-      </w:pPr>
-      <w:r>
-        <w:rPr>
-          <w:sz w:val="26"/>
-          <w:szCs w:val="26"/>
-          <w:rtl w:val="0"/>
-        </w:rPr>
-        <w:t xml:space="preserve">(Ολα τα τεχνικα &amp; γιατι [Λεπτομέρειες Αρχιτεκτονικής και Υλοποίησης])</w:t>
-      </w:r>
-    </w:p>
-    <w:p>
-      <w:pPr>
-        <w:rPr>
-          <w:sz w:val="26"/>
-          <w:szCs w:val="26"/>
-        </w:rPr>
-      </w:pPr>
-      <w:r>
-        <w:rPr>
-          <w:rtl w:val="0"/>
-        </w:rPr>
-      </w:r>
-    </w:p>
-    <w:p>
-      <w:pPr>
-        <w:rPr>
-          <w:sz w:val="26"/>
-          <w:szCs w:val="26"/>
-        </w:rPr>
-      </w:pPr>
-      <w:r>
-        <w:rPr>
-          <w:sz w:val="26"/>
-          <w:szCs w:val="26"/>
-          <w:rtl w:val="0"/>
-        </w:rPr>
-        <w:t xml:space="preserve">…</w:t>
-      </w:r>
-    </w:p>
-    <w:p>
-      <w:pPr>
-        <w:rPr>
-          <w:sz w:val="26"/>
-          <w:szCs w:val="26"/>
-        </w:rPr>
-      </w:pPr>
-      <w:r>
-        <w:rPr>
-          <w:rtl w:val="0"/>
-        </w:rPr>
-      </w:r>
-    </w:p>
-    <w:p>
-      <w:pPr>
+          <w:rtl w:val="0"/>
+        </w:rPr>
+      </w:r>
+    </w:p>
+    <w:p>
+      <w:pPr>
+        <w:pStyle w:val="Heading2"/>
+        <w:ind w:left="0" w:firstLine="0"/>
+        <w:rPr/>
+      </w:pPr>
+      <w:bookmarkStart w:colFirst="0" w:colLast="0" w:name="_54u1lxa8g1u8" w:id="3"/>
+      <w:bookmarkEnd w:id="3"/>
+      <w:r>
+        <w:rPr>
+          <w:rtl w:val="0"/>
+        </w:rPr>
+        <w:t xml:space="preserve">Απαιτήσεις</w:t>
+      </w:r>
+    </w:p>
+    <w:p>
+      <w:pPr>
+        <w:rPr/>
+      </w:pPr>
+      <w:r>
+        <w:rPr>
+          <w:rtl w:val="0"/>
+        </w:rPr>
+      </w:r>
+    </w:p>
+    <w:p>
+      <w:pPr>
+        <w:ind w:left="0" w:firstLine="0"/>
         <w:rPr>
           <w:b w:val="1"/>
           <w:sz w:val="26"/>
@@ -177,11 +134,1800 @@
           <w:szCs w:val="26"/>
           <w:rtl w:val="0"/>
         </w:rPr>
+        <w:t xml:space="preserve">Λειτουργικές Απαιτήσεις</w:t>
+      </w:r>
+    </w:p>
+    <w:p>
+      <w:pPr>
+        <w:numPr>
+          <w:ilvl w:val="0"/>
+          <w:numId w:val="6"/>
+        </w:numPr>
+        <w:ind w:firstLine="360"/>
+        <w:rPr>
+          <w:sz w:val="26"/>
+          <w:szCs w:val="26"/>
+          <w:u w:val="none"/>
+        </w:rPr>
+      </w:pPr>
+      <w:r>
+        <w:rPr>
+          <w:sz w:val="26"/>
+          <w:szCs w:val="26"/>
+          <w:rtl w:val="0"/>
+        </w:rPr>
+        <w:t xml:space="preserve">Δημιουργία/Σύνδεση Χρήστη</w:t>
+      </w:r>
+    </w:p>
+    <w:p>
+      <w:pPr>
+        <w:numPr>
+          <w:ilvl w:val="0"/>
+          <w:numId w:val="6"/>
+        </w:numPr>
+        <w:ind w:firstLine="360"/>
+        <w:rPr>
+          <w:sz w:val="26"/>
+          <w:szCs w:val="26"/>
+          <w:u w:val="none"/>
+        </w:rPr>
+      </w:pPr>
+      <w:r>
+        <w:rPr>
+          <w:sz w:val="26"/>
+          <w:szCs w:val="26"/>
+          <w:rtl w:val="0"/>
+        </w:rPr>
+        <w:t xml:space="preserve">Λειτουργίες Admin</w:t>
+      </w:r>
+    </w:p>
+    <w:p>
+      <w:pPr>
+        <w:numPr>
+          <w:ilvl w:val="0"/>
+          <w:numId w:val="6"/>
+        </w:numPr>
+        <w:ind w:firstLine="360"/>
+        <w:rPr>
+          <w:sz w:val="26"/>
+          <w:szCs w:val="26"/>
+          <w:u w:val="none"/>
+        </w:rPr>
+      </w:pPr>
+      <w:r>
+        <w:rPr>
+          <w:sz w:val="26"/>
+          <w:szCs w:val="26"/>
+          <w:rtl w:val="0"/>
+        </w:rPr>
+        <w:t xml:space="preserve">Κράτηση θέσης στάθμευσης</w:t>
+      </w:r>
+    </w:p>
+    <w:p>
+      <w:pPr>
+        <w:numPr>
+          <w:ilvl w:val="0"/>
+          <w:numId w:val="6"/>
+        </w:numPr>
+        <w:ind w:firstLine="360"/>
+        <w:rPr>
+          <w:sz w:val="26"/>
+          <w:szCs w:val="26"/>
+          <w:u w:val="none"/>
+        </w:rPr>
+      </w:pPr>
+      <w:r>
+        <w:rPr>
+          <w:sz w:val="26"/>
+          <w:szCs w:val="26"/>
+          <w:rtl w:val="0"/>
+        </w:rPr>
+        <w:t xml:space="preserve">Υπολογισμός κόστους βάσει χρόνου</w:t>
+      </w:r>
+    </w:p>
+    <w:p>
+      <w:pPr>
+        <w:numPr>
+          <w:ilvl w:val="0"/>
+          <w:numId w:val="6"/>
+        </w:numPr>
+        <w:ind w:firstLine="360"/>
+        <w:rPr>
+          <w:sz w:val="26"/>
+          <w:szCs w:val="26"/>
+          <w:u w:val="none"/>
+        </w:rPr>
+      </w:pPr>
+      <w:r>
+        <w:rPr>
+          <w:sz w:val="26"/>
+          <w:szCs w:val="26"/>
+          <w:rtl w:val="0"/>
+        </w:rPr>
+        <w:t xml:space="preserve">Ολοκλήρωση πληρωμής</w:t>
+      </w:r>
+    </w:p>
+    <w:p>
+      <w:pPr>
+        <w:numPr>
+          <w:ilvl w:val="0"/>
+          <w:numId w:val="6"/>
+        </w:numPr>
+        <w:ind w:firstLine="360"/>
+        <w:rPr>
+          <w:sz w:val="26"/>
+          <w:szCs w:val="26"/>
+          <w:u w:val="none"/>
+        </w:rPr>
+      </w:pPr>
+      <w:r>
+        <w:rPr>
+          <w:sz w:val="26"/>
+          <w:szCs w:val="26"/>
+          <w:rtl w:val="0"/>
+        </w:rPr>
+        <w:t xml:space="preserve">Στατιστικά χρήστη και ολικά</w:t>
+      </w:r>
+    </w:p>
+    <w:p>
+      <w:pPr>
+        <w:ind w:left="0" w:firstLine="0"/>
+        <w:rPr>
+          <w:sz w:val="26"/>
+          <w:szCs w:val="26"/>
+        </w:rPr>
+      </w:pPr>
+      <w:r>
+        <w:rPr>
+          <w:rtl w:val="0"/>
+        </w:rPr>
+      </w:r>
+    </w:p>
+    <w:p>
+      <w:pPr>
+        <w:ind w:left="0" w:firstLine="0"/>
+        <w:rPr>
+          <w:b w:val="1"/>
+          <w:sz w:val="26"/>
+          <w:szCs w:val="26"/>
+        </w:rPr>
+      </w:pPr>
+      <w:r>
+        <w:rPr>
+          <w:b w:val="1"/>
+          <w:sz w:val="26"/>
+          <w:szCs w:val="26"/>
+          <w:rtl w:val="0"/>
+        </w:rPr>
+        <w:t xml:space="preserve">Μη Λειτουργικές Απαιτήσεις</w:t>
+      </w:r>
+    </w:p>
+    <w:p>
+      <w:pPr>
+        <w:numPr>
+          <w:ilvl w:val="0"/>
+          <w:numId w:val="2"/>
+        </w:numPr>
+        <w:ind w:firstLine="360"/>
+        <w:rPr>
+          <w:sz w:val="26"/>
+          <w:szCs w:val="26"/>
+          <w:u w:val="none"/>
+        </w:rPr>
+      </w:pPr>
+      <w:r>
+        <w:rPr>
+          <w:sz w:val="26"/>
+          <w:szCs w:val="26"/>
+          <w:rtl w:val="0"/>
+        </w:rPr>
+        <w:t xml:space="preserve">Απόκριση εφαρμογής κάτω από 2 δευτερόλεπτα</w:t>
+      </w:r>
+    </w:p>
+    <w:p>
+      <w:pPr>
+        <w:numPr>
+          <w:ilvl w:val="0"/>
+          <w:numId w:val="2"/>
+        </w:numPr>
+        <w:ind w:firstLine="360"/>
+        <w:rPr>
+          <w:sz w:val="26"/>
+          <w:szCs w:val="26"/>
+          <w:u w:val="none"/>
+        </w:rPr>
+      </w:pPr>
+      <w:r>
+        <w:rPr>
+          <w:sz w:val="26"/>
+          <w:szCs w:val="26"/>
+          <w:rtl w:val="0"/>
+        </w:rPr>
+        <w:t xml:space="preserve">Αντοχή σε ταυτόχρονες κρατήσεις</w:t>
+      </w:r>
+    </w:p>
+    <w:p>
+      <w:pPr>
+        <w:numPr>
+          <w:ilvl w:val="0"/>
+          <w:numId w:val="2"/>
+        </w:numPr>
+        <w:ind w:firstLine="360"/>
+        <w:rPr>
+          <w:sz w:val="26"/>
+          <w:szCs w:val="26"/>
+          <w:u w:val="none"/>
+        </w:rPr>
+      </w:pPr>
+      <w:r>
+        <w:rPr>
+          <w:sz w:val="26"/>
+          <w:szCs w:val="26"/>
+          <w:rtl w:val="0"/>
+        </w:rPr>
+        <w:t xml:space="preserve">Εύχρηστο περιβάλλον χρήστη (UI/UX)</w:t>
+      </w:r>
+    </w:p>
+    <w:p>
+      <w:pPr>
+        <w:numPr>
+          <w:ilvl w:val="0"/>
+          <w:numId w:val="2"/>
+        </w:numPr>
+        <w:ind w:firstLine="360"/>
+        <w:rPr>
+          <w:sz w:val="26"/>
+          <w:szCs w:val="26"/>
+          <w:u w:val="none"/>
+        </w:rPr>
+      </w:pPr>
+      <w:r>
+        <w:rPr>
+          <w:sz w:val="26"/>
+          <w:szCs w:val="26"/>
+          <w:rtl w:val="0"/>
+        </w:rPr>
+        <w:t xml:space="preserve">Υψηλό επίπεδο ασφαλείας για προσωπικά δεδομένα</w:t>
+      </w:r>
+      <w:r>
+        <w:rPr>
+          <w:rtl w:val="0"/>
+        </w:rPr>
+      </w:r>
+    </w:p>
+    <w:p>
+      <w:pPr>
+        <w:pStyle w:val="Heading2"/>
+        <w:rPr/>
+      </w:pPr>
+      <w:bookmarkStart w:colFirst="0" w:colLast="0" w:name="_7zxeqzcn396o" w:id="4"/>
+      <w:bookmarkEnd w:id="4"/>
+      <w:r>
+        <w:rPr>
+          <w:rtl w:val="0"/>
+        </w:rPr>
+        <w:t xml:space="preserve">Τεχνολογίες και Αρχιτεκτονική Εφαρμογής</w:t>
+      </w:r>
+    </w:p>
+    <w:p>
+      <w:pPr>
+        <w:rPr/>
+      </w:pPr>
+      <w:r>
+        <w:rPr>
+          <w:rtl w:val="0"/>
+        </w:rPr>
+      </w:r>
+    </w:p>
+    <w:p>
+      <w:pPr>
+        <w:rPr>
+          <w:b w:val="1"/>
+          <w:sz w:val="26"/>
+          <w:szCs w:val="26"/>
+        </w:rPr>
+      </w:pPr>
+      <w:r>
+        <w:rPr>
+          <w:b w:val="1"/>
+          <w:sz w:val="26"/>
+          <w:szCs w:val="26"/>
+          <w:rtl w:val="0"/>
+        </w:rPr>
+        <w:t xml:space="preserve">Tech Stack</w:t>
+      </w:r>
+    </w:p>
+    <w:p>
+      <w:pPr>
+        <w:numPr>
+          <w:ilvl w:val="0"/>
+          <w:numId w:val="1"/>
+        </w:numPr>
+        <w:ind w:firstLine="360"/>
+        <w:rPr>
+          <w:sz w:val="26"/>
+          <w:szCs w:val="26"/>
+          <w:u w:val="none"/>
+        </w:rPr>
+      </w:pPr>
+      <w:r>
+        <w:rPr>
+          <w:sz w:val="26"/>
+          <w:szCs w:val="26"/>
+          <w:rtl w:val="0"/>
+        </w:rPr>
+        <w:t xml:space="preserve">Τεχνολογίες που χρησιμοποιούνται: Android Studio (Java + XML): Frontend ανάπτυξη εφαρμογής Android.</w:t>
+      </w:r>
+    </w:p>
+    <w:p>
+      <w:pPr>
+        <w:numPr>
+          <w:ilvl w:val="0"/>
+          <w:numId w:val="1"/>
+        </w:numPr>
+        <w:ind w:firstLine="360"/>
+        <w:rPr>
+          <w:sz w:val="26"/>
+          <w:szCs w:val="26"/>
+          <w:u w:val="none"/>
+        </w:rPr>
+      </w:pPr>
+      <w:r>
+        <w:rPr>
+          <w:sz w:val="26"/>
+          <w:szCs w:val="26"/>
+          <w:rtl w:val="0"/>
+        </w:rPr>
+        <w:t xml:space="preserve">Java &amp; PHP: Backend λογική και διαχείριση αιτημάτων.</w:t>
+      </w:r>
+    </w:p>
+    <w:p>
+      <w:pPr>
+        <w:numPr>
+          <w:ilvl w:val="0"/>
+          <w:numId w:val="1"/>
+        </w:numPr>
+        <w:ind w:firstLine="360"/>
+        <w:rPr>
+          <w:sz w:val="26"/>
+          <w:szCs w:val="26"/>
+          <w:u w:val="none"/>
+        </w:rPr>
+      </w:pPr>
+      <w:r>
+        <w:rPr>
+          <w:sz w:val="26"/>
+          <w:szCs w:val="26"/>
+          <w:rtl w:val="0"/>
+        </w:rPr>
+        <w:t xml:space="preserve">MySQL: Βάση δεδομένων για αποθήκευση δεδομένων χρήστη, κρατήσεων κτλ.</w:t>
+      </w:r>
+    </w:p>
+    <w:p>
+      <w:pPr>
+        <w:numPr>
+          <w:ilvl w:val="0"/>
+          <w:numId w:val="1"/>
+        </w:numPr>
+        <w:ind w:firstLine="360"/>
+        <w:rPr>
+          <w:sz w:val="26"/>
+          <w:szCs w:val="26"/>
+          <w:u w:val="none"/>
+        </w:rPr>
+      </w:pPr>
+      <w:r>
+        <w:rPr>
+          <w:sz w:val="26"/>
+          <w:szCs w:val="26"/>
+          <w:rtl w:val="0"/>
+        </w:rPr>
+        <w:t xml:space="preserve">XAMPP (Apache Server): Τοπικός server για την φιλοξενία του PHP backend.</w:t>
+      </w:r>
+    </w:p>
+    <w:p>
+      <w:pPr>
+        <w:numPr>
+          <w:ilvl w:val="0"/>
+          <w:numId w:val="1"/>
+        </w:numPr>
+        <w:ind w:firstLine="360"/>
+        <w:rPr>
+          <w:sz w:val="26"/>
+          <w:szCs w:val="26"/>
+          <w:u w:val="none"/>
+        </w:rPr>
+      </w:pPr>
+      <w:r>
+        <w:rPr>
+          <w:sz w:val="26"/>
+          <w:szCs w:val="26"/>
+          <w:rtl w:val="0"/>
+        </w:rPr>
+        <w:t xml:space="preserve">Google Maps API: Ενσωμάτωση χαρτών και γεωγραφικών λειτουργιών στην εφαρμογή.</w:t>
+      </w:r>
+    </w:p>
+    <w:p>
+      <w:pPr>
+        <w:rPr>
+          <w:b w:val="1"/>
+          <w:sz w:val="26"/>
+          <w:szCs w:val="26"/>
+        </w:rPr>
+      </w:pPr>
+      <w:r>
+        <w:rPr>
+          <w:rtl w:val="0"/>
+        </w:rPr>
+      </w:r>
+    </w:p>
+    <w:p>
+      <w:pPr>
+        <w:ind w:left="0" w:firstLine="0"/>
+        <w:rPr>
+          <w:b w:val="1"/>
+          <w:sz w:val="26"/>
+          <w:szCs w:val="26"/>
+        </w:rPr>
+      </w:pPr>
+      <w:r>
+        <w:rPr>
+          <w:b w:val="1"/>
+          <w:sz w:val="26"/>
+          <w:szCs w:val="26"/>
+          <w:rtl w:val="0"/>
+        </w:rPr>
+        <w:t xml:space="preserve">Επικοινωνία με το Backend</w:t>
+      </w:r>
+    </w:p>
+    <w:p>
+      <w:pPr>
+        <w:numPr>
+          <w:ilvl w:val="0"/>
+          <w:numId w:val="1"/>
+        </w:numPr>
+        <w:ind w:firstLine="360"/>
+        <w:rPr>
+          <w:sz w:val="26"/>
+          <w:szCs w:val="26"/>
+          <w:u w:val="none"/>
+        </w:rPr>
+      </w:pPr>
+      <w:r>
+        <w:rPr>
+          <w:sz w:val="26"/>
+          <w:szCs w:val="26"/>
+          <w:rtl w:val="0"/>
+        </w:rPr>
+        <w:t xml:space="preserve">Η επικοινωνία μεταξύ της εφαρμογής Android και του backend γίνεται μέσω HTTP αιτημάτων. Για την υλοποίηση της δικτυακής κλήσης χρησιμοποιείται:</w:t>
+      </w:r>
+    </w:p>
+    <w:p>
+      <w:pPr>
+        <w:numPr>
+          <w:ilvl w:val="0"/>
+          <w:numId w:val="1"/>
+        </w:numPr>
+        <w:ind w:firstLine="360"/>
+        <w:rPr>
+          <w:sz w:val="26"/>
+          <w:szCs w:val="26"/>
+          <w:u w:val="none"/>
+        </w:rPr>
+      </w:pPr>
+      <w:r>
+        <w:rPr>
+          <w:sz w:val="26"/>
+          <w:szCs w:val="26"/>
+          <w:rtl w:val="0"/>
+        </w:rPr>
+        <w:t xml:space="preserve">Thread + HttpURLConnection</w:t>
+      </w:r>
+    </w:p>
+    <w:p>
+      <w:pPr>
+        <w:ind w:left="0" w:firstLine="0"/>
+        <w:rPr>
+          <w:sz w:val="26"/>
+          <w:szCs w:val="26"/>
+        </w:rPr>
+      </w:pPr>
+      <w:r>
+        <w:rPr>
+          <w:rtl w:val="0"/>
+        </w:rPr>
+      </w:r>
+    </w:p>
+    <w:p>
+      <w:pPr>
+        <w:ind w:left="0" w:firstLine="0"/>
+        <w:rPr>
+          <w:b w:val="1"/>
+          <w:sz w:val="26"/>
+          <w:szCs w:val="26"/>
+        </w:rPr>
+      </w:pPr>
+      <w:r>
+        <w:rPr>
+          <w:b w:val="1"/>
+          <w:sz w:val="26"/>
+          <w:szCs w:val="26"/>
+          <w:rtl w:val="0"/>
+        </w:rPr>
+        <w:t xml:space="preserve">Γιατί χρησιμοποιούμε Thread + HttpURLConnection:</w:t>
+      </w:r>
+    </w:p>
+    <w:p>
+      <w:pPr>
+        <w:numPr>
+          <w:ilvl w:val="0"/>
+          <w:numId w:val="1"/>
+        </w:numPr>
+        <w:ind w:firstLine="360"/>
+        <w:rPr>
+          <w:sz w:val="26"/>
+          <w:szCs w:val="26"/>
+          <w:u w:val="none"/>
+        </w:rPr>
+      </w:pPr>
+      <w:r>
+        <w:rPr>
+          <w:sz w:val="26"/>
+          <w:szCs w:val="26"/>
+          <w:rtl w:val="0"/>
+        </w:rPr>
+        <w:t xml:space="preserve">Απλότητα και Μη Εξάρτηση από Εξωτερικά Libraries</w:t>
+      </w:r>
+    </w:p>
+    <w:p>
+      <w:pPr>
+        <w:numPr>
+          <w:ilvl w:val="0"/>
+          <w:numId w:val="1"/>
+        </w:numPr>
+        <w:ind w:firstLine="360"/>
+        <w:rPr>
+          <w:sz w:val="26"/>
+          <w:szCs w:val="26"/>
+          <w:u w:val="none"/>
+        </w:rPr>
+      </w:pPr>
+      <w:r>
+        <w:rPr>
+          <w:sz w:val="26"/>
+          <w:szCs w:val="26"/>
+          <w:rtl w:val="0"/>
+        </w:rPr>
+        <w:t xml:space="preserve">Χρησιμοποιούμε κώδικα native της Java, χωρίς να εισάγουμε επιπλέον εξωτερικά dependencies (όπως το OkHttp ή Retrofit).</w:t>
+      </w:r>
+    </w:p>
+    <w:p>
+      <w:pPr>
+        <w:numPr>
+          <w:ilvl w:val="0"/>
+          <w:numId w:val="1"/>
+        </w:numPr>
+        <w:ind w:firstLine="360"/>
+        <w:rPr>
+          <w:sz w:val="26"/>
+          <w:szCs w:val="26"/>
+          <w:u w:val="none"/>
+        </w:rPr>
+      </w:pPr>
+      <w:r>
+        <w:rPr>
+          <w:sz w:val="26"/>
+          <w:szCs w:val="26"/>
+          <w:rtl w:val="0"/>
+        </w:rPr>
+        <w:t xml:space="preserve">Αυτό διατηρεί το project ελαφρύ και απλό, χωρίς ανάγκη για πρόσθετες βιβλιοθήκες.</w:t>
+      </w:r>
+    </w:p>
+    <w:p>
+      <w:pPr>
+        <w:numPr>
+          <w:ilvl w:val="0"/>
+          <w:numId w:val="1"/>
+        </w:numPr>
+        <w:ind w:firstLine="360"/>
+        <w:rPr>
+          <w:sz w:val="26"/>
+          <w:szCs w:val="26"/>
+          <w:u w:val="none"/>
+        </w:rPr>
+      </w:pPr>
+      <w:r>
+        <w:rPr>
+          <w:sz w:val="26"/>
+          <w:szCs w:val="26"/>
+          <w:rtl w:val="0"/>
+        </w:rPr>
+        <w:t xml:space="preserve">Ασύγχρονη Εκτέλεση για Αποφυγή Μπλοκαρίσματος UI Thread</w:t>
+      </w:r>
+    </w:p>
+    <w:p>
+      <w:pPr>
+        <w:numPr>
+          <w:ilvl w:val="0"/>
+          <w:numId w:val="1"/>
+        </w:numPr>
+        <w:ind w:firstLine="360"/>
+        <w:rPr>
+          <w:sz w:val="26"/>
+          <w:szCs w:val="26"/>
+          <w:u w:val="none"/>
+        </w:rPr>
+      </w:pPr>
+      <w:r>
+        <w:rPr>
+          <w:sz w:val="26"/>
+          <w:szCs w:val="26"/>
+          <w:rtl w:val="0"/>
+        </w:rPr>
+        <w:t xml:space="preserve">Οι δικτυακές κλήσεις εκτελούνται σε ξεχωριστό thread ώστε να μην παγώνει η διεπαφή χρήστη.</w:t>
+      </w:r>
+    </w:p>
+    <w:p>
+      <w:pPr>
+        <w:numPr>
+          <w:ilvl w:val="0"/>
+          <w:numId w:val="1"/>
+        </w:numPr>
+        <w:ind w:firstLine="360"/>
+        <w:rPr>
+          <w:sz w:val="26"/>
+          <w:szCs w:val="26"/>
+          <w:u w:val="none"/>
+        </w:rPr>
+      </w:pPr>
+      <w:r>
+        <w:rPr>
+          <w:sz w:val="26"/>
+          <w:szCs w:val="26"/>
+          <w:rtl w:val="0"/>
+        </w:rPr>
+        <w:t xml:space="preserve">Αυτό είναι υποχρεωτικό στο Android για ομαλή εμπειρία χρήστη και αποφυγή ANR (Application Not Responding).</w:t>
+      </w:r>
+    </w:p>
+    <w:p>
+      <w:pPr>
+        <w:numPr>
+          <w:ilvl w:val="0"/>
+          <w:numId w:val="1"/>
+        </w:numPr>
+        <w:ind w:firstLine="360"/>
+        <w:rPr>
+          <w:sz w:val="26"/>
+          <w:szCs w:val="26"/>
+          <w:u w:val="none"/>
+        </w:rPr>
+      </w:pPr>
+      <w:r>
+        <w:rPr>
+          <w:sz w:val="26"/>
+          <w:szCs w:val="26"/>
+          <w:rtl w:val="0"/>
+        </w:rPr>
+        <w:t xml:space="preserve">Πλήρης Έλεγχος στη Διαδικασία της Δικτυακής Κλήσης</w:t>
+      </w:r>
+    </w:p>
+    <w:p>
+      <w:pPr>
+        <w:numPr>
+          <w:ilvl w:val="0"/>
+          <w:numId w:val="1"/>
+        </w:numPr>
+        <w:ind w:firstLine="360"/>
+        <w:rPr>
+          <w:sz w:val="26"/>
+          <w:szCs w:val="26"/>
+          <w:u w:val="none"/>
+        </w:rPr>
+      </w:pPr>
+      <w:r>
+        <w:rPr>
+          <w:sz w:val="26"/>
+          <w:szCs w:val="26"/>
+          <w:rtl w:val="0"/>
+        </w:rPr>
+        <w:t xml:space="preserve">Με το HttpURLConnection έχουμε άμεση πρόσβαση και διαχείριση όλων των σταδίων του αιτήματος (άνοιγμα σύνδεσης, ρυθμίσεις headers, διαχείριση response, χειρισμός errors).</w:t>
+      </w:r>
+    </w:p>
+    <w:p>
+      <w:pPr>
+        <w:numPr>
+          <w:ilvl w:val="0"/>
+          <w:numId w:val="1"/>
+        </w:numPr>
+        <w:ind w:firstLine="360"/>
+        <w:rPr>
+          <w:sz w:val="26"/>
+          <w:szCs w:val="26"/>
+          <w:u w:val="none"/>
+        </w:rPr>
+      </w:pPr>
+      <w:r>
+        <w:rPr>
+          <w:sz w:val="26"/>
+          <w:szCs w:val="26"/>
+          <w:rtl w:val="0"/>
+        </w:rPr>
+        <w:t xml:space="preserve">Παρέχεται η δυνατότητα λεπτομερούς παραμετροποίησης και debugging σε κάθε βήμα.</w:t>
+      </w:r>
+    </w:p>
+    <w:p>
+      <w:pPr>
+        <w:ind w:left="0" w:firstLine="0"/>
+        <w:rPr>
+          <w:sz w:val="26"/>
+          <w:szCs w:val="26"/>
+        </w:rPr>
+      </w:pPr>
+      <w:r>
+        <w:rPr>
+          <w:rtl w:val="0"/>
+        </w:rPr>
+      </w:r>
+    </w:p>
+    <w:p>
+      <w:pPr>
+        <w:ind w:left="0" w:firstLine="0"/>
+        <w:rPr>
+          <w:b w:val="1"/>
+          <w:sz w:val="26"/>
+          <w:szCs w:val="26"/>
+        </w:rPr>
+      </w:pPr>
+      <w:r>
+        <w:rPr>
+          <w:b w:val="1"/>
+          <w:sz w:val="26"/>
+          <w:szCs w:val="26"/>
+          <w:rtl w:val="0"/>
+        </w:rPr>
+        <w:t xml:space="preserve">Σύντομη Αναφορά Υλοποίησης</w:t>
+      </w:r>
+    </w:p>
+    <w:p>
+      <w:pPr>
+        <w:numPr>
+          <w:ilvl w:val="0"/>
+          <w:numId w:val="1"/>
+        </w:numPr>
+        <w:ind w:firstLine="360"/>
+        <w:rPr>
+          <w:sz w:val="26"/>
+          <w:szCs w:val="26"/>
+          <w:u w:val="none"/>
+        </w:rPr>
+      </w:pPr>
+      <w:r>
+        <w:rPr>
+          <w:sz w:val="26"/>
+          <w:szCs w:val="26"/>
+          <w:rtl w:val="0"/>
+        </w:rPr>
+        <w:t xml:space="preserve">Δημιουργείται νέο Thread ή χρησιμοποιείται AsyncTask (σε παλαιότερες υλοποιήσεις) για την εκτέλεση της δικτυακής κλήσης.</w:t>
+      </w:r>
+    </w:p>
+    <w:p>
+      <w:pPr>
+        <w:numPr>
+          <w:ilvl w:val="0"/>
+          <w:numId w:val="1"/>
+        </w:numPr>
+        <w:ind w:firstLine="360"/>
+        <w:rPr>
+          <w:sz w:val="26"/>
+          <w:szCs w:val="26"/>
+          <w:u w:val="none"/>
+        </w:rPr>
+      </w:pPr>
+      <w:r>
+        <w:rPr>
+          <w:sz w:val="26"/>
+          <w:szCs w:val="26"/>
+          <w:rtl w:val="0"/>
+        </w:rPr>
+        <w:t xml:space="preserve">Μέσα στο thread, με χρήση του HttpURLConnection ανοίγεται σύνδεση προς το backend URL.</w:t>
+      </w:r>
+    </w:p>
+    <w:p>
+      <w:pPr>
+        <w:numPr>
+          <w:ilvl w:val="0"/>
+          <w:numId w:val="1"/>
+        </w:numPr>
+        <w:ind w:firstLine="360"/>
+        <w:rPr>
+          <w:sz w:val="26"/>
+          <w:szCs w:val="26"/>
+          <w:u w:val="none"/>
+        </w:rPr>
+      </w:pPr>
+      <w:r>
+        <w:rPr>
+          <w:sz w:val="26"/>
+          <w:szCs w:val="26"/>
+          <w:rtl w:val="0"/>
+        </w:rPr>
+        <w:t xml:space="preserve">Στέλνονται δεδομένα (π.χ. POST parameters) και λαμβάνεται η απόκριση.</w:t>
+      </w:r>
+    </w:p>
+    <w:p>
+      <w:pPr>
+        <w:numPr>
+          <w:ilvl w:val="0"/>
+          <w:numId w:val="1"/>
+        </w:numPr>
+        <w:ind w:firstLine="360"/>
+        <w:rPr>
+          <w:sz w:val="26"/>
+          <w:szCs w:val="26"/>
+          <w:u w:val="none"/>
+        </w:rPr>
+      </w:pPr>
+      <w:r>
+        <w:rPr>
+          <w:sz w:val="26"/>
+          <w:szCs w:val="26"/>
+          <w:rtl w:val="0"/>
+        </w:rPr>
+        <w:t xml:space="preserve">Η απόκριση διαβάζεται και αποστέλλεται πίσω στο UI thread για ενημέρωση της διεπαφής χρήστη.</w:t>
+      </w:r>
+    </w:p>
+    <w:p>
+      <w:pPr>
+        <w:rPr>
+          <w:sz w:val="26"/>
+          <w:szCs w:val="26"/>
+        </w:rPr>
+      </w:pPr>
+      <w:r>
+        <w:rPr>
+          <w:rtl w:val="0"/>
+        </w:rPr>
+      </w:r>
+    </w:p>
+    <w:p>
+      <w:pPr>
+        <w:pStyle w:val="Heading2"/>
+        <w:ind w:left="0" w:firstLine="0"/>
+        <w:rPr/>
+      </w:pPr>
+      <w:bookmarkStart w:colFirst="0" w:colLast="0" w:name="_mcf75bshkwk3" w:id="5"/>
+      <w:bookmarkEnd w:id="5"/>
+      <w:r>
+        <w:rPr>
+          <w:rtl w:val="0"/>
+        </w:rPr>
+        <w:t xml:space="preserve">Αρχιτεκτονική Συστήματος:</w:t>
+      </w:r>
+    </w:p>
+    <w:p>
+      <w:pPr>
+        <w:rPr/>
+      </w:pPr>
+      <w:r>
+        <w:rPr>
+          <w:rtl w:val="0"/>
+        </w:rPr>
+      </w:r>
+    </w:p>
+    <w:p>
+      <w:pPr>
+        <w:ind w:left="0" w:firstLine="720"/>
+        <w:rPr>
+          <w:b w:val="1"/>
+          <w:sz w:val="26"/>
+          <w:szCs w:val="26"/>
+        </w:rPr>
+      </w:pPr>
+      <w:r>
+        <w:rPr>
+          <w:b w:val="1"/>
+          <w:sz w:val="26"/>
+          <w:szCs w:val="26"/>
+          <w:rtl w:val="0"/>
+        </w:rPr>
+        <w:t xml:space="preserve">Σχεδιαστικές Αποφάσεις</w:t>
+      </w:r>
+    </w:p>
+    <w:p>
+      <w:pPr>
+        <w:numPr>
+          <w:ilvl w:val="0"/>
+          <w:numId w:val="5"/>
+        </w:numPr>
+        <w:ind w:firstLine="360"/>
+        <w:rPr>
+          <w:sz w:val="26"/>
+          <w:szCs w:val="26"/>
+          <w:u w:val="none"/>
+        </w:rPr>
+      </w:pPr>
+      <w:r>
+        <w:rPr>
+          <w:sz w:val="26"/>
+          <w:szCs w:val="26"/>
+          <w:rtl w:val="0"/>
+        </w:rPr>
+        <w:t xml:space="preserve">Χρήση Android UI components και Material Design για μοντέρνα και συνεπή εμπειρία χρήστη.</w:t>
+      </w:r>
+    </w:p>
+    <w:p>
+      <w:pPr>
+        <w:numPr>
+          <w:ilvl w:val="0"/>
+          <w:numId w:val="5"/>
+        </w:numPr>
+        <w:ind w:firstLine="360"/>
+        <w:rPr>
+          <w:sz w:val="26"/>
+          <w:szCs w:val="26"/>
+          <w:u w:val="none"/>
+        </w:rPr>
+      </w:pPr>
+      <w:r>
+        <w:rPr>
+          <w:sz w:val="26"/>
+          <w:szCs w:val="26"/>
+          <w:rtl w:val="0"/>
+        </w:rPr>
+        <w:t xml:space="preserve">Caching τοπικών δεδομένων (π.χ. μέσω SharedPreferences) για άμεση φόρτωση χωρίς εξάρτηση από το backend.</w:t>
+      </w:r>
+    </w:p>
+    <w:p>
+      <w:pPr>
+        <w:numPr>
+          <w:ilvl w:val="0"/>
+          <w:numId w:val="5"/>
+        </w:numPr>
+        <w:ind w:firstLine="360"/>
+        <w:rPr>
+          <w:sz w:val="26"/>
+          <w:szCs w:val="26"/>
+          <w:u w:val="none"/>
+        </w:rPr>
+      </w:pPr>
+      <w:r>
+        <w:rPr>
+          <w:sz w:val="26"/>
+          <w:szCs w:val="26"/>
+          <w:rtl w:val="0"/>
+        </w:rPr>
+        <w:t xml:space="preserve">Ασύγχρονη επικοινωνία με τη MySQL μέσω PHP queries και prepare() statements για αποφυγή μπλοκαρίσματος.</w:t>
+      </w:r>
+    </w:p>
+    <w:p>
+      <w:pPr>
+        <w:numPr>
+          <w:ilvl w:val="0"/>
+          <w:numId w:val="5"/>
+        </w:numPr>
+        <w:ind w:firstLine="360"/>
+        <w:rPr>
+          <w:sz w:val="26"/>
+          <w:szCs w:val="26"/>
+          <w:u w:val="none"/>
+        </w:rPr>
+      </w:pPr>
+      <w:r>
+        <w:rPr>
+          <w:sz w:val="26"/>
+          <w:szCs w:val="26"/>
+          <w:rtl w:val="0"/>
+        </w:rPr>
+        <w:t xml:space="preserve">Intent-based navigation μεταξύ Activities για σαφή ροή δεδομένων και διαχωρισμό λειτουργιών.</w:t>
+      </w:r>
+    </w:p>
+    <w:p>
+      <w:pPr>
+        <w:numPr>
+          <w:ilvl w:val="0"/>
+          <w:numId w:val="5"/>
+        </w:numPr>
+        <w:ind w:firstLine="360"/>
+        <w:rPr>
+          <w:sz w:val="26"/>
+          <w:szCs w:val="26"/>
+          <w:u w:val="none"/>
+        </w:rPr>
+      </w:pPr>
+      <w:r>
+        <w:rPr>
+          <w:sz w:val="26"/>
+          <w:szCs w:val="26"/>
+          <w:rtl w:val="0"/>
+        </w:rPr>
+        <w:t xml:space="preserve">Ενσωμάτωση JSON ως φορμά επικοινωνίας μεταξύ Android και PHP για συμβατότητα και ευκολία ανάλυσης.</w:t>
+      </w:r>
+    </w:p>
+    <w:p>
+      <w:pPr>
+        <w:numPr>
+          <w:ilvl w:val="0"/>
+          <w:numId w:val="5"/>
+        </w:numPr>
+        <w:ind w:firstLine="360"/>
+        <w:rPr>
+          <w:sz w:val="26"/>
+          <w:szCs w:val="26"/>
+          <w:u w:val="none"/>
+        </w:rPr>
+      </w:pPr>
+      <w:r>
+        <w:rPr>
+          <w:sz w:val="26"/>
+          <w:szCs w:val="26"/>
+          <w:rtl w:val="0"/>
+        </w:rPr>
+        <w:t xml:space="preserve">Διαχείριση αποκρίσεων μέσω parsing και χρήσης Java μοντέλων (POJOs) για καθαρό διαχωρισμό UI από τα δεδομένα.</w:t>
+      </w:r>
+    </w:p>
+    <w:p>
+      <w:pPr>
+        <w:numPr>
+          <w:ilvl w:val="0"/>
+          <w:numId w:val="5"/>
+        </w:numPr>
+        <w:ind w:firstLine="360"/>
+        <w:rPr>
+          <w:sz w:val="26"/>
+          <w:szCs w:val="26"/>
+          <w:u w:val="none"/>
+        </w:rPr>
+      </w:pPr>
+      <w:r>
+        <w:rPr>
+          <w:sz w:val="26"/>
+          <w:szCs w:val="26"/>
+          <w:rtl w:val="0"/>
+        </w:rPr>
+        <w:t xml:space="preserve">Modular σχεδίαση backend μέσω require_once για κοινά modules (π.χ. config.php) και αποφυγή επανάληψης.</w:t>
+      </w:r>
+    </w:p>
+    <w:p>
+      <w:pPr>
+        <w:numPr>
+          <w:ilvl w:val="0"/>
+          <w:numId w:val="5"/>
+        </w:numPr>
+        <w:ind w:firstLine="360"/>
+        <w:rPr>
+          <w:sz w:val="26"/>
+          <w:szCs w:val="26"/>
+          <w:u w:val="none"/>
+        </w:rPr>
+      </w:pPr>
+      <w:r>
+        <w:rPr>
+          <w:sz w:val="26"/>
+          <w:szCs w:val="26"/>
+          <w:rtl w:val="0"/>
+        </w:rPr>
+        <w:t xml:space="preserve">Custom Threads με χρήση HttpURLConnection για HTTP αιτήματα χωρίς εξαρτήσεις από τρίτες βιβλιοθήκες.</w:t>
+      </w:r>
+    </w:p>
+    <w:p>
+      <w:pPr>
+        <w:numPr>
+          <w:ilvl w:val="0"/>
+          <w:numId w:val="5"/>
+        </w:numPr>
+        <w:ind w:firstLine="360"/>
+        <w:rPr>
+          <w:sz w:val="26"/>
+          <w:szCs w:val="26"/>
+          <w:u w:val="none"/>
+        </w:rPr>
+      </w:pPr>
+      <w:r>
+        <w:rPr>
+          <w:sz w:val="26"/>
+          <w:szCs w:val="26"/>
+          <w:rtl w:val="0"/>
+        </w:rPr>
+        <w:t xml:space="preserve">Ενημέρωση UI μέσω Handlers που λαμβάνουν αποτελέσματα από τα δευτερεύοντα threads.</w:t>
+      </w:r>
+    </w:p>
+    <w:p>
+      <w:pPr>
+        <w:numPr>
+          <w:ilvl w:val="0"/>
+          <w:numId w:val="5"/>
+        </w:numPr>
+        <w:ind w:firstLine="360"/>
+        <w:rPr>
+          <w:sz w:val="26"/>
+          <w:szCs w:val="26"/>
+          <w:u w:val="none"/>
+        </w:rPr>
+      </w:pPr>
+      <w:r>
+        <w:rPr>
+          <w:sz w:val="26"/>
+          <w:szCs w:val="26"/>
+          <w:rtl w:val="0"/>
+        </w:rPr>
+        <w:t xml:space="preserve">Δομημένος χειρισμός σφαλμάτων μέσω try-catch και ασφαλών JSON αποκρίσεων (π.χ. json_encode(["error" =&gt; "..."])).</w:t>
+      </w:r>
+    </w:p>
+    <w:p>
+      <w:pPr>
+        <w:numPr>
+          <w:ilvl w:val="0"/>
+          <w:numId w:val="5"/>
+        </w:numPr>
+        <w:ind w:firstLine="360"/>
+        <w:rPr>
+          <w:sz w:val="26"/>
+          <w:szCs w:val="26"/>
+          <w:u w:val="none"/>
+        </w:rPr>
+      </w:pPr>
+      <w:r>
+        <w:rPr>
+          <w:sz w:val="26"/>
+          <w:szCs w:val="26"/>
+          <w:rtl w:val="0"/>
+        </w:rPr>
+        <w:t xml:space="preserve">Logging τόσο στην Android πλευρά (Logcat) όσο και στην PHP πλευρά (echo/debug output) για ανάπτυξη και debugging.</w:t>
+      </w:r>
+    </w:p>
+    <w:p>
+      <w:pPr>
+        <w:numPr>
+          <w:ilvl w:val="0"/>
+          <w:numId w:val="5"/>
+        </w:numPr>
+        <w:ind w:firstLine="360"/>
+        <w:rPr>
+          <w:sz w:val="26"/>
+          <w:szCs w:val="26"/>
+          <w:u w:val="none"/>
+        </w:rPr>
+      </w:pPr>
+      <w:r>
+        <w:rPr>
+          <w:sz w:val="26"/>
+          <w:szCs w:val="26"/>
+          <w:rtl w:val="0"/>
+        </w:rPr>
+        <w:t xml:space="preserve">Κατάσταση των θέσεων parking διαχειρίζεται μέσω flags στη βάση δεδομένων (available, reserved, occupied) για αποφυγή σύγκρουσης κρατήσεων.</w:t>
+      </w:r>
+    </w:p>
+    <w:p>
+      <w:pPr>
+        <w:rPr>
+          <w:sz w:val="26"/>
+          <w:szCs w:val="26"/>
+        </w:rPr>
+      </w:pPr>
+      <w:r>
+        <w:rPr>
+          <w:rtl w:val="0"/>
+        </w:rPr>
+      </w:r>
+    </w:p>
+    <w:p>
+      <w:pPr>
+        <w:rPr>
+          <w:b w:val="1"/>
+          <w:sz w:val="26"/>
+          <w:szCs w:val="26"/>
+        </w:rPr>
+      </w:pPr>
+      <w:r>
+        <w:rPr>
+          <w:b w:val="1"/>
+          <w:sz w:val="26"/>
+          <w:szCs w:val="26"/>
+          <w:rtl w:val="0"/>
+        </w:rPr>
+        <w:t xml:space="preserve">Πρακτικές Ασφάλειας</w:t>
+      </w:r>
+    </w:p>
+    <w:p>
+      <w:pPr>
+        <w:numPr>
+          <w:ilvl w:val="0"/>
+          <w:numId w:val="5"/>
+        </w:numPr>
+        <w:ind w:firstLine="360"/>
+        <w:rPr>
+          <w:sz w:val="26"/>
+          <w:szCs w:val="26"/>
+          <w:u w:val="none"/>
+        </w:rPr>
+      </w:pPr>
+      <w:r>
+        <w:rPr>
+          <w:sz w:val="26"/>
+          <w:szCs w:val="26"/>
+          <w:rtl w:val="0"/>
+        </w:rPr>
+        <w:t xml:space="preserve">Χρήση prepare() σε όλα τα SQL queries για πρόληψη SQL Injection.</w:t>
+      </w:r>
+    </w:p>
+    <w:p>
+      <w:pPr>
+        <w:numPr>
+          <w:ilvl w:val="0"/>
+          <w:numId w:val="5"/>
+        </w:numPr>
+        <w:ind w:firstLine="360"/>
+        <w:rPr>
+          <w:sz w:val="26"/>
+          <w:szCs w:val="26"/>
+          <w:u w:val="none"/>
+        </w:rPr>
+      </w:pPr>
+      <w:r>
+        <w:rPr>
+          <w:sz w:val="26"/>
+          <w:szCs w:val="26"/>
+          <w:rtl w:val="0"/>
+        </w:rPr>
+        <w:t xml:space="preserve">Αποθήκευση κωδικών με χρήση της password_hash() και επαλήθευση με password_verify() για ασφαλή διαχείριση πιστοποίησης.</w:t>
+      </w:r>
+    </w:p>
+    <w:p>
+      <w:pPr>
+        <w:numPr>
+          <w:ilvl w:val="0"/>
+          <w:numId w:val="5"/>
+        </w:numPr>
+        <w:ind w:firstLine="360"/>
+        <w:rPr>
+          <w:sz w:val="26"/>
+          <w:szCs w:val="26"/>
+          <w:u w:val="none"/>
+        </w:rPr>
+      </w:pPr>
+      <w:r>
+        <w:rPr>
+          <w:sz w:val="26"/>
+          <w:szCs w:val="26"/>
+          <w:rtl w:val="0"/>
+        </w:rPr>
+        <w:t xml:space="preserve">Έλεγχος εισερχόμενων παραμέτρων μέσω isset() και του τελεστή ?? για αποφυγή απροσδόκητων σφαλμάτων και injection attempts.</w:t>
+      </w:r>
+    </w:p>
+    <w:p>
+      <w:pPr>
+        <w:numPr>
+          <w:ilvl w:val="0"/>
+          <w:numId w:val="5"/>
+        </w:numPr>
+        <w:ind w:firstLine="360"/>
+        <w:rPr>
+          <w:sz w:val="26"/>
+          <w:szCs w:val="26"/>
+          <w:u w:val="none"/>
+        </w:rPr>
+      </w:pPr>
+      <w:r>
+        <w:rPr>
+          <w:sz w:val="26"/>
+          <w:szCs w:val="26"/>
+          <w:rtl w:val="0"/>
+        </w:rPr>
+        <w:t xml:space="preserve">Μηνύματα λάθους σε μορφή JSON με γενικές περιγραφές για αποτροπή διαρροής πληροφοριών του server ή της βάσης.</w:t>
+      </w:r>
+    </w:p>
+    <w:p>
+      <w:pPr>
+        <w:numPr>
+          <w:ilvl w:val="0"/>
+          <w:numId w:val="5"/>
+        </w:numPr>
+        <w:ind w:firstLine="360"/>
+        <w:rPr>
+          <w:sz w:val="26"/>
+          <w:szCs w:val="26"/>
+          <w:u w:val="none"/>
+        </w:rPr>
+      </w:pPr>
+      <w:r>
+        <w:rPr>
+          <w:sz w:val="26"/>
+          <w:szCs w:val="26"/>
+          <w:rtl w:val="0"/>
+        </w:rPr>
+        <w:t xml:space="preserve">Διαχείριση της κατάστασης πληρωμών μέσω flags (payment_status: pending, paid) για σταθερή παρακολούθηση συναλλαγών.</w:t>
+      </w:r>
+    </w:p>
+    <w:p>
+      <w:pPr>
+        <w:numPr>
+          <w:ilvl w:val="0"/>
+          <w:numId w:val="5"/>
+        </w:numPr>
+        <w:ind w:firstLine="360"/>
+        <w:rPr>
+          <w:sz w:val="26"/>
+          <w:szCs w:val="26"/>
+          <w:u w:val="none"/>
+        </w:rPr>
+      </w:pPr>
+      <w:r>
+        <w:rPr>
+          <w:sz w:val="26"/>
+          <w:szCs w:val="26"/>
+          <w:rtl w:val="0"/>
+        </w:rPr>
+        <w:t xml:space="preserve">Δυνατότητα επέκτασης με session ελέγχους ή χρήση API keys για περιορισμό πρόσβασης σε κρίσιμα scripts.</w:t>
+      </w:r>
+    </w:p>
+    <w:p>
+      <w:pPr>
+        <w:numPr>
+          <w:ilvl w:val="0"/>
+          <w:numId w:val="5"/>
+        </w:numPr>
+        <w:ind w:firstLine="360"/>
+        <w:rPr>
+          <w:sz w:val="26"/>
+          <w:szCs w:val="26"/>
+          <w:u w:val="none"/>
+        </w:rPr>
+      </w:pPr>
+      <w:r>
+        <w:rPr>
+          <w:sz w:val="26"/>
+          <w:szCs w:val="26"/>
+          <w:rtl w:val="0"/>
+        </w:rPr>
+        <w:t xml:space="preserve">Ορισμός HTTP headers (όπως Content-Type: application/json) και χρήση CORS policies για ασφαλή επικοινωνία μεταξύ Android εφαρμογής και PHP backend.</w:t>
+      </w:r>
+    </w:p>
+    <w:p>
+      <w:pPr>
+        <w:rPr>
+          <w:sz w:val="26"/>
+          <w:szCs w:val="26"/>
+        </w:rPr>
+      </w:pPr>
+      <w:r>
+        <w:rPr>
+          <w:rtl w:val="0"/>
+        </w:rPr>
+      </w:r>
+    </w:p>
+    <w:p>
+      <w:pPr>
+        <w:rPr>
+          <w:b w:val="1"/>
+          <w:sz w:val="26"/>
+          <w:szCs w:val="26"/>
+        </w:rPr>
+      </w:pPr>
+      <w:r>
+        <w:rPr>
+          <w:b w:val="1"/>
+          <w:sz w:val="26"/>
+          <w:szCs w:val="26"/>
+          <w:rtl w:val="0"/>
+        </w:rPr>
+        <w:t xml:space="preserve">Java Best Practices</w:t>
+      </w:r>
+    </w:p>
+    <w:p>
+      <w:pPr>
+        <w:numPr>
+          <w:ilvl w:val="0"/>
+          <w:numId w:val="8"/>
+        </w:numPr>
+        <w:ind w:firstLine="360"/>
+        <w:rPr>
+          <w:sz w:val="26"/>
+          <w:szCs w:val="26"/>
+        </w:rPr>
+      </w:pPr>
+      <w:r>
+        <w:rPr>
+          <w:sz w:val="26"/>
+          <w:szCs w:val="26"/>
+          <w:rtl w:val="0"/>
+        </w:rPr>
+        <w:t xml:space="preserve">Διαχωρισμός Κώδικα: Χρήση MVC (Model-View-Controller) νοοτροπίας, με model classes (POJOs), network handlers και UI components χωριστά.</w:t>
+      </w:r>
+    </w:p>
+    <w:p>
+      <w:pPr>
+        <w:numPr>
+          <w:ilvl w:val="0"/>
+          <w:numId w:val="8"/>
+        </w:numPr>
+        <w:ind w:firstLine="360"/>
+        <w:rPr>
+          <w:sz w:val="26"/>
+          <w:szCs w:val="26"/>
+        </w:rPr>
+      </w:pPr>
+      <w:r>
+        <w:rPr>
+          <w:sz w:val="26"/>
+          <w:szCs w:val="26"/>
+          <w:rtl w:val="0"/>
+        </w:rPr>
+        <w:t xml:space="preserve">Avoid Magic Strings: Χρήση σταθερών (public static final) για URLs, keys, flags αντί για hardcoded strings.</w:t>
+      </w:r>
+    </w:p>
+    <w:p>
+      <w:pPr>
+        <w:numPr>
+          <w:ilvl w:val="0"/>
+          <w:numId w:val="8"/>
+        </w:numPr>
+        <w:ind w:firstLine="360"/>
+        <w:rPr>
+          <w:sz w:val="26"/>
+          <w:szCs w:val="26"/>
+        </w:rPr>
+      </w:pPr>
+      <w:r>
+        <w:rPr>
+          <w:sz w:val="26"/>
+          <w:szCs w:val="26"/>
+          <w:rtl w:val="0"/>
+        </w:rPr>
+        <w:t xml:space="preserve">Null Safety: Προληπτικός έλεγχος για null τιμές (if (obj != null) {...}) για αποφυγή runtime crashes.</w:t>
+      </w:r>
+    </w:p>
+    <w:p>
+      <w:pPr>
+        <w:numPr>
+          <w:ilvl w:val="0"/>
+          <w:numId w:val="8"/>
+        </w:numPr>
+        <w:ind w:firstLine="360"/>
+        <w:rPr>
+          <w:sz w:val="26"/>
+          <w:szCs w:val="26"/>
+        </w:rPr>
+      </w:pPr>
+      <w:r>
+        <w:rPr>
+          <w:sz w:val="26"/>
+          <w:szCs w:val="26"/>
+          <w:rtl w:val="0"/>
+        </w:rPr>
+        <w:t xml:space="preserve">Exception Handling: Χρήση try-catch μπλοκ για δικτυακές και μετατροπες λειτουργίες (e.g. IOException, JSONException).</w:t>
+      </w:r>
+    </w:p>
+    <w:p>
+      <w:pPr>
+        <w:numPr>
+          <w:ilvl w:val="0"/>
+          <w:numId w:val="8"/>
+        </w:numPr>
+        <w:ind w:firstLine="360"/>
+        <w:rPr>
+          <w:sz w:val="26"/>
+          <w:szCs w:val="26"/>
+        </w:rPr>
+      </w:pPr>
+      <w:r>
+        <w:rPr>
+          <w:sz w:val="26"/>
+          <w:szCs w:val="26"/>
+          <w:rtl w:val="0"/>
+        </w:rPr>
+        <w:t xml:space="preserve">Reusability: Δημιουργία helper μεθόδων για κοινές λειτουργίες (π.χ. HTTP requests, response parsing).</w:t>
+      </w:r>
+    </w:p>
+    <w:p>
+      <w:pPr>
+        <w:numPr>
+          <w:ilvl w:val="0"/>
+          <w:numId w:val="8"/>
+        </w:numPr>
+        <w:ind w:firstLine="360"/>
+        <w:rPr>
+          <w:sz w:val="26"/>
+          <w:szCs w:val="26"/>
+        </w:rPr>
+      </w:pPr>
+      <w:r>
+        <w:rPr>
+          <w:sz w:val="26"/>
+          <w:szCs w:val="26"/>
+          <w:rtl w:val="0"/>
+        </w:rPr>
+        <w:t xml:space="preserve">Thread Management: Αποφυγή βαριών διεργασιών στο UI thread – χρήση Thread, Handler, Runnable.</w:t>
+      </w:r>
+    </w:p>
+    <w:p>
+      <w:pPr>
+        <w:numPr>
+          <w:ilvl w:val="0"/>
+          <w:numId w:val="8"/>
+        </w:numPr>
+        <w:ind w:firstLine="360"/>
+        <w:rPr>
+          <w:sz w:val="26"/>
+          <w:szCs w:val="26"/>
+        </w:rPr>
+      </w:pPr>
+      <w:r>
+        <w:rPr>
+          <w:sz w:val="26"/>
+          <w:szCs w:val="26"/>
+          <w:rtl w:val="0"/>
+        </w:rPr>
+        <w:t xml:space="preserve">Logging: Καταγραφή debug/σφαλμάτων με Log.d(), Log.e() για εντοπισμό στη διάρκεια ανάπτυξης.</w:t>
+      </w:r>
+    </w:p>
+    <w:p>
+      <w:pPr>
+        <w:numPr>
+          <w:ilvl w:val="0"/>
+          <w:numId w:val="8"/>
+        </w:numPr>
+        <w:ind w:firstLine="360"/>
+        <w:rPr>
+          <w:sz w:val="26"/>
+          <w:szCs w:val="26"/>
+        </w:rPr>
+      </w:pPr>
+      <w:r>
+        <w:rPr>
+          <w:sz w:val="26"/>
+          <w:szCs w:val="26"/>
+          <w:rtl w:val="0"/>
+        </w:rPr>
+        <w:t xml:space="preserve">Modularity: Σπασμένα components σε κλάσεις και φακέλους (π.χ. models, network, utils) για ευκολία πλοήγησης.</w:t>
+      </w:r>
+    </w:p>
+    <w:p>
+      <w:pPr>
+        <w:numPr>
+          <w:ilvl w:val="0"/>
+          <w:numId w:val="8"/>
+        </w:numPr>
+        <w:ind w:firstLine="360"/>
+        <w:rPr>
+          <w:sz w:val="26"/>
+          <w:szCs w:val="26"/>
+        </w:rPr>
+      </w:pPr>
+      <w:r>
+        <w:rPr>
+          <w:sz w:val="26"/>
+          <w:szCs w:val="26"/>
+          <w:rtl w:val="0"/>
+        </w:rPr>
+        <w:t xml:space="preserve">Καθαρός Κώδικας (Clean Code): Περιγραφικά ονόματα μεταβλητών/μεθόδων, αποφυγή long methods, σωστό indentation.</w:t>
+      </w:r>
+    </w:p>
+    <w:p>
+      <w:pPr>
+        <w:rPr>
+          <w:sz w:val="26"/>
+          <w:szCs w:val="26"/>
+        </w:rPr>
+      </w:pPr>
+      <w:r>
+        <w:rPr>
+          <w:rtl w:val="0"/>
+        </w:rPr>
+      </w:r>
+    </w:p>
+    <w:p>
+      <w:pPr>
+        <w:rPr>
+          <w:b w:val="1"/>
+          <w:sz w:val="26"/>
+          <w:szCs w:val="26"/>
+        </w:rPr>
+      </w:pPr>
+      <w:r>
+        <w:rPr>
+          <w:b w:val="1"/>
+          <w:sz w:val="26"/>
+          <w:szCs w:val="26"/>
+          <w:rtl w:val="0"/>
+        </w:rPr>
+        <w:t xml:space="preserve">Πρακτικές Ομαδικής Ανάπτυξης (Team Development Practices)</w:t>
+      </w:r>
+    </w:p>
+    <w:p>
+      <w:pPr>
+        <w:numPr>
+          <w:ilvl w:val="0"/>
+          <w:numId w:val="4"/>
+        </w:numPr>
+        <w:ind w:firstLine="360"/>
+        <w:rPr>
+          <w:sz w:val="26"/>
+          <w:szCs w:val="26"/>
+          <w:u w:val="none"/>
+        </w:rPr>
+      </w:pPr>
+      <w:r>
+        <w:rPr>
+          <w:sz w:val="26"/>
+          <w:szCs w:val="26"/>
+          <w:rtl w:val="0"/>
+        </w:rPr>
+        <w:t xml:space="preserve">Version Control: Χρήση GitHub για καταγραφή αλλαγών, versioning, rollback και συνεργασία.</w:t>
+      </w:r>
+    </w:p>
+    <w:p>
+      <w:pPr>
+        <w:numPr>
+          <w:ilvl w:val="0"/>
+          <w:numId w:val="4"/>
+        </w:numPr>
+        <w:ind w:firstLine="360"/>
+        <w:rPr>
+          <w:sz w:val="26"/>
+          <w:szCs w:val="26"/>
+          <w:u w:val="none"/>
+        </w:rPr>
+      </w:pPr>
+      <w:r>
+        <w:rPr>
+          <w:sz w:val="26"/>
+          <w:szCs w:val="26"/>
+          <w:rtl w:val="0"/>
+        </w:rPr>
+        <w:t xml:space="preserve">Branching Strategy: Δημιουργία branches για κάθε feature/bug fix με merge μόνο μετά από έλεγχο.</w:t>
+      </w:r>
+    </w:p>
+    <w:p>
+      <w:pPr>
+        <w:numPr>
+          <w:ilvl w:val="0"/>
+          <w:numId w:val="4"/>
+        </w:numPr>
+        <w:ind w:firstLine="360"/>
+        <w:rPr>
+          <w:sz w:val="26"/>
+          <w:szCs w:val="26"/>
+          <w:u w:val="none"/>
+        </w:rPr>
+      </w:pPr>
+      <w:r>
+        <w:rPr>
+          <w:sz w:val="26"/>
+          <w:szCs w:val="26"/>
+          <w:rtl w:val="0"/>
+        </w:rPr>
+        <w:t xml:space="preserve">Κατανομή Ρόλων: Ξεκάθαρος διαχωρισμός ευθυνών ανά μέλος για Front-end, Backend, UI, Testing.</w:t>
+      </w:r>
+    </w:p>
+    <w:p>
+      <w:pPr>
+        <w:numPr>
+          <w:ilvl w:val="0"/>
+          <w:numId w:val="4"/>
+        </w:numPr>
+        <w:ind w:firstLine="360"/>
+        <w:rPr>
+          <w:sz w:val="26"/>
+          <w:szCs w:val="26"/>
+          <w:u w:val="none"/>
+        </w:rPr>
+      </w:pPr>
+      <w:r>
+        <w:rPr>
+          <w:sz w:val="26"/>
+          <w:szCs w:val="26"/>
+          <w:rtl w:val="0"/>
+        </w:rPr>
+        <w:t xml:space="preserve">Code Reviews: Έλεγχος κώδικα μεταξύ μελών για ποιότητα, bug detection και γνώση της βάσης κώδικα.</w:t>
+      </w:r>
+    </w:p>
+    <w:p>
+      <w:pPr>
+        <w:numPr>
+          <w:ilvl w:val="0"/>
+          <w:numId w:val="4"/>
+        </w:numPr>
+        <w:ind w:firstLine="360"/>
+        <w:rPr>
+          <w:sz w:val="26"/>
+          <w:szCs w:val="26"/>
+          <w:u w:val="none"/>
+        </w:rPr>
+      </w:pPr>
+      <w:r>
+        <w:rPr>
+          <w:sz w:val="26"/>
+          <w:szCs w:val="26"/>
+          <w:rtl w:val="0"/>
+        </w:rPr>
+        <w:t xml:space="preserve">Testing: Επαλήθευση της λειτουργικότητας σε τοπικό περιβάλλον πριν γίνει merge/παράδοση.</w:t>
+      </w:r>
+    </w:p>
+    <w:p>
+      <w:pPr>
+        <w:numPr>
+          <w:ilvl w:val="0"/>
+          <w:numId w:val="4"/>
+        </w:numPr>
+        <w:ind w:firstLine="360"/>
+        <w:rPr>
+          <w:sz w:val="26"/>
+          <w:szCs w:val="26"/>
+          <w:u w:val="none"/>
+        </w:rPr>
+      </w:pPr>
+      <w:r>
+        <w:rPr>
+          <w:sz w:val="26"/>
+          <w:szCs w:val="26"/>
+          <w:rtl w:val="0"/>
+        </w:rPr>
+        <w:t xml:space="preserve">Documentation: Συνοδευτική τεκμηρίωση κάθε module (frontend/backend) για ευκολία συντήρησης.</w:t>
+      </w:r>
+    </w:p>
+    <w:p>
+      <w:pPr>
+        <w:numPr>
+          <w:ilvl w:val="0"/>
+          <w:numId w:val="4"/>
+        </w:numPr>
+        <w:ind w:firstLine="360"/>
+        <w:rPr>
+          <w:sz w:val="26"/>
+          <w:szCs w:val="26"/>
+          <w:u w:val="none"/>
+        </w:rPr>
+      </w:pPr>
+      <w:r>
+        <w:rPr>
+          <w:sz w:val="26"/>
+          <w:szCs w:val="26"/>
+          <w:rtl w:val="0"/>
+        </w:rPr>
+        <w:t xml:space="preserve">Συναντήσεις Ομάδας: Τακτικός συντονισμός προόδου (διά ζώσης ή online), με καθορισμό milestone στόχων.</w:t>
+      </w:r>
+      <w:r>
+        <w:rPr>
+          <w:rtl w:val="0"/>
+        </w:rPr>
+      </w:r>
+    </w:p>
+    <w:p>
+      <w:pPr>
+        <w:ind w:left="0" w:firstLine="0"/>
+        <w:rPr>
+          <w:sz w:val="26"/>
+          <w:szCs w:val="26"/>
+        </w:rPr>
+      </w:pPr>
+      <w:r>
+        <w:rPr>
+          <w:rtl w:val="0"/>
+        </w:rPr>
+      </w:r>
+    </w:p>
+    <w:p>
+      <w:pPr>
+        <w:ind w:left="0" w:firstLine="0"/>
+        <w:rPr>
+          <w:b w:val="1"/>
+          <w:sz w:val="26"/>
+          <w:szCs w:val="26"/>
+        </w:rPr>
+      </w:pPr>
+      <w:r>
+        <w:rPr>
+          <w:b w:val="1"/>
+          <w:sz w:val="26"/>
+          <w:szCs w:val="26"/>
+          <w:rtl w:val="0"/>
+        </w:rPr>
         <w:t xml:space="preserve">Μέλη Ομάδας:</w:t>
       </w:r>
     </w:p>
     <w:p>
       <w:pPr>
+        <w:ind w:left="0" w:firstLine="0"/>
         <w:rPr>
           <w:i w:val="1"/>
           <w:sz w:val="26"/>
@@ -200,6 +1946,7 @@
     </w:p>
     <w:p>
       <w:pPr>
+        <w:ind w:left="0" w:firstLine="0"/>
         <w:rPr>
           <w:i w:val="1"/>
           <w:sz w:val="26"/>
@@ -218,6 +1965,7 @@
     </w:p>
     <w:p>
       <w:pPr>
+        <w:ind w:left="0" w:firstLine="0"/>
         <w:rPr>
           <w:i w:val="1"/>
           <w:sz w:val="26"/>
@@ -236,6 +1984,7 @@
     </w:p>
     <w:p>
       <w:pPr>
+        <w:ind w:left="0" w:firstLine="0"/>
         <w:rPr>
           <w:i w:val="1"/>
           <w:sz w:val="26"/>
@@ -254,6 +2003,7 @@
     </w:p>
     <w:p>
       <w:pPr>
+        <w:ind w:left="0" w:firstLine="0"/>
         <w:rPr>
           <w:i w:val="1"/>
           <w:sz w:val="26"/>
@@ -272,6 +2022,7 @@
     </w:p>
     <w:p>
       <w:pPr>
+        <w:ind w:left="0" w:firstLine="0"/>
         <w:rPr>
           <w:i w:val="1"/>
           <w:sz w:val="26"/>
@@ -324,15 +2075,15 @@
         <w:pStyle w:val="Heading1"/>
         <w:numPr>
           <w:ilvl w:val="0"/>
-          <w:numId w:val="3"/>
-        </w:numPr>
-        <w:ind w:left="720" w:hanging="360"/>
-        <w:rPr>
-          <w:u w:val="none"/>
-        </w:rPr>
-      </w:pPr>
-      <w:bookmarkStart w:colFirst="0" w:colLast="0" w:name="_rd6z4bugqf09" w:id="3"/>
-      <w:bookmarkEnd w:id="3"/>
+          <w:numId w:val="7"/>
+        </w:numPr>
+        <w:ind w:firstLine="360"/>
+        <w:rPr>
+          <w:u w:val="none"/>
+        </w:rPr>
+      </w:pPr>
+      <w:bookmarkStart w:colFirst="0" w:colLast="0" w:name="_rd6z4bugqf09" w:id="6"/>
+      <w:bookmarkEnd w:id="6"/>
       <w:r>
         <w:rPr>
           <w:rtl w:val="0"/>
@@ -349,13 +2100,14 @@
     <w:p>
       <w:pPr>
         <w:pStyle w:val="Subtitle"/>
+        <w:ind w:left="0" w:firstLine="0"/>
         <w:rPr>
           <w:sz w:val="14"/>
           <w:szCs w:val="14"/>
         </w:rPr>
       </w:pPr>
-      <w:bookmarkStart w:colFirst="0" w:colLast="0" w:name="_g6f7bnvs1kxd" w:id="4"/>
-      <w:bookmarkEnd w:id="4"/>
+      <w:bookmarkStart w:colFirst="0" w:colLast="0" w:name="_g6f7bnvs1kxd" w:id="7"/>
+      <w:bookmarkEnd w:id="7"/>
       <w:r>
         <w:rPr>
           <w:sz w:val="14"/>
@@ -367,46 +2119,54 @@
     </w:p>
     <w:p>
       <w:pPr>
-        <w:numPr>
-          <w:ilvl w:val="0"/>
-          <w:numId w:val="1"/>
-        </w:numPr>
-        <w:ind w:left="1440" w:hanging="360"/>
-        <w:rPr>
-          <w:sz w:val="26"/>
-          <w:szCs w:val="26"/>
-          <w:u w:val="none"/>
-        </w:rPr>
-      </w:pPr>
-      <w:r>
-        <w:rPr>
-          <w:sz w:val="26"/>
-          <w:szCs w:val="26"/>
-          <w:rtl w:val="0"/>
-        </w:rPr>
-        <w:t xml:space="preserve">Entry screen boot</w:t>
-      </w:r>
-    </w:p>
-    <w:p>
-      <w:pPr>
-        <w:numPr>
-          <w:ilvl w:val="0"/>
-          <w:numId w:val="1"/>
-        </w:numPr>
-        <w:ind w:left="1440" w:hanging="360"/>
-        <w:rPr>
-          <w:sz w:val="26"/>
-          <w:szCs w:val="26"/>
-          <w:u w:val="none"/>
-        </w:rPr>
-      </w:pPr>
-      <w:r>
-        <w:rPr>
-          <w:sz w:val="26"/>
-          <w:szCs w:val="26"/>
-          <w:rtl w:val="0"/>
-        </w:rPr>
-        <w:t xml:space="preserve">Choose …</w:t>
+        <w:ind w:left="0" w:firstLine="0"/>
+        <w:rPr>
+          <w:sz w:val="26"/>
+          <w:szCs w:val="26"/>
+        </w:rPr>
+      </w:pPr>
+      <w:r>
+        <w:rPr>
+          <w:sz w:val="26"/>
+          <w:szCs w:val="26"/>
+        </w:rPr>
+        <w:drawing>
+          <wp:inline distB="114300" distT="114300" distL="114300" distR="114300">
+            <wp:extent cx="6648450" cy="8272463"/>
+            <wp:effectExtent b="0" l="0" r="0" t="0"/>
+            <wp:docPr id="1" name="image1.png"/>
+            <a:graphic>
+              <a:graphicData uri="http://schemas.openxmlformats.org/drawingml/2006/picture">
+                <pic:pic>
+                  <pic:nvPicPr>
+                    <pic:cNvPr id="0" name="image1.png"/>
+                    <pic:cNvPicPr preferRelativeResize="0"/>
+                  </pic:nvPicPr>
+                  <pic:blipFill>
+                    <a:blip r:embed="rId6"/>
+                    <a:srcRect b="0" l="0" r="0" t="0"/>
+                    <a:stretch>
+                      <a:fillRect/>
+                    </a:stretch>
+                  </pic:blipFill>
+                  <pic:spPr>
+                    <a:xfrm>
+                      <a:off x="0" y="0"/>
+                      <a:ext cx="6648450" cy="8272463"/>
+                    </a:xfrm>
+                    <a:prstGeom prst="rect"/>
+                    <a:ln/>
+                  </pic:spPr>
+                </pic:pic>
+              </a:graphicData>
+            </a:graphic>
+          </wp:inline>
+        </w:drawing>
+      </w:r>
+      <w:r>
+        <w:rPr>
+          <w:rtl w:val="0"/>
+        </w:rPr>
       </w:r>
     </w:p>
     <w:p>
@@ -432,24 +2192,26 @@
         <w:pStyle w:val="Heading1"/>
         <w:numPr>
           <w:ilvl w:val="0"/>
-          <w:numId w:val="3"/>
-        </w:numPr>
-        <w:ind w:firstLine="360"/>
-        <w:rPr>
-          <w:u w:val="none"/>
-        </w:rPr>
-      </w:pPr>
-      <w:bookmarkStart w:colFirst="0" w:colLast="0" w:name="_2ndkyljoaiaa" w:id="5"/>
-      <w:bookmarkEnd w:id="5"/>
+          <w:numId w:val="7"/>
+        </w:numPr>
+        <w:ind w:firstLine="360"/>
+        <w:rPr>
+          <w:u w:val="none"/>
+        </w:rPr>
+      </w:pPr>
+      <w:bookmarkStart w:colFirst="0" w:colLast="0" w:name="_2ndkyljoaiaa" w:id="8"/>
+      <w:bookmarkEnd w:id="8"/>
       <w:r>
         <w:rPr>
           <w:rtl w:val="0"/>
         </w:rPr>
         <w:t xml:space="preserve">ScreenShots</w:t>
-      </w:r>
-    </w:p>
-    <w:p>
-      <w:pPr>
+        <w:tab/>
+      </w:r>
+    </w:p>
+    <w:p>
+      <w:pPr>
+        <w:ind w:left="0" w:firstLine="0"/>
         <w:rPr>
           <w:sz w:val="26"/>
           <w:szCs w:val="26"/>
@@ -469,15 +2231,15 @@
         <w:pStyle w:val="Heading1"/>
         <w:numPr>
           <w:ilvl w:val="0"/>
-          <w:numId w:val="3"/>
-        </w:numPr>
-        <w:ind w:firstLine="360"/>
-        <w:rPr>
-          <w:u w:val="none"/>
-        </w:rPr>
-      </w:pPr>
-      <w:bookmarkStart w:colFirst="0" w:colLast="0" w:name="_fbtn0hyt99a4" w:id="6"/>
-      <w:bookmarkEnd w:id="6"/>
+          <w:numId w:val="7"/>
+        </w:numPr>
+        <w:ind w:firstLine="360"/>
+        <w:rPr>
+          <w:u w:val="none"/>
+        </w:rPr>
+      </w:pPr>
+      <w:bookmarkStart w:colFirst="0" w:colLast="0" w:name="_fbtn0hyt99a4" w:id="9"/>
+      <w:bookmarkEnd w:id="9"/>
       <w:r>
         <w:rPr>
           <w:rtl w:val="0"/>
@@ -487,6 +2249,7 @@
     </w:p>
     <w:p>
       <w:pPr>
+        <w:ind w:left="0" w:firstLine="0"/>
         <w:rPr>
           <w:sz w:val="26"/>
           <w:szCs w:val="26"/>
@@ -524,37 +2287,38 @@
         <w:pStyle w:val="Heading1"/>
         <w:numPr>
           <w:ilvl w:val="0"/>
+          <w:numId w:val="7"/>
+        </w:numPr>
+        <w:ind w:firstLine="360"/>
+        <w:rPr/>
+      </w:pPr>
+      <w:bookmarkStart w:colFirst="0" w:colLast="0" w:name="_7jsr1w49mwe0" w:id="10"/>
+      <w:bookmarkEnd w:id="10"/>
+      <w:r>
+        <w:rPr>
+          <w:rtl w:val="0"/>
+        </w:rPr>
+        <w:t xml:space="preserve">Παραδοτέα:</w:t>
+      </w:r>
+    </w:p>
+    <w:p>
+      <w:pPr>
+        <w:ind w:left="0" w:firstLine="0"/>
+        <w:rPr/>
+      </w:pPr>
+      <w:r>
+        <w:rPr>
+          <w:rtl w:val="0"/>
+        </w:rPr>
+      </w:r>
+    </w:p>
+    <w:p>
+      <w:pPr>
+        <w:numPr>
+          <w:ilvl w:val="0"/>
           <w:numId w:val="3"/>
         </w:numPr>
         <w:ind w:firstLine="360"/>
-        <w:rPr/>
-      </w:pPr>
-      <w:bookmarkStart w:colFirst="0" w:colLast="0" w:name="_7jsr1w49mwe0" w:id="7"/>
-      <w:bookmarkEnd w:id="7"/>
-      <w:r>
-        <w:rPr>
-          <w:rtl w:val="0"/>
-        </w:rPr>
-        <w:t xml:space="preserve">Παραδοτέα:</w:t>
-      </w:r>
-    </w:p>
-    <w:p>
-      <w:pPr>
-        <w:rPr/>
-      </w:pPr>
-      <w:r>
-        <w:rPr>
-          <w:rtl w:val="0"/>
-        </w:rPr>
-      </w:r>
-    </w:p>
-    <w:p>
-      <w:pPr>
-        <w:numPr>
-          <w:ilvl w:val="0"/>
-          <w:numId w:val="2"/>
-        </w:numPr>
-        <w:ind w:firstLine="360"/>
         <w:rPr>
           <w:sz w:val="26"/>
           <w:szCs w:val="26"/>
@@ -572,23 +2336,22 @@
     </w:p>
     <w:p>
       <w:pPr>
-        <w:ind w:left="720" w:firstLine="0"/>
-        <w:rPr>
-          <w:sz w:val="26"/>
-          <w:szCs w:val="26"/>
-        </w:rPr>
-      </w:pPr>
-      <w:r>
-        <w:rPr>
-          <w:rtl w:val="0"/>
-        </w:rPr>
-      </w:r>
-    </w:p>
-    <w:p>
-      <w:pPr>
-        <w:numPr>
-          <w:ilvl w:val="0"/>
-          <w:numId w:val="2"/>
+        <w:rPr>
+          <w:sz w:val="26"/>
+          <w:szCs w:val="26"/>
+        </w:rPr>
+      </w:pPr>
+      <w:r>
+        <w:rPr>
+          <w:rtl w:val="0"/>
+        </w:rPr>
+      </w:r>
+    </w:p>
+    <w:p>
+      <w:pPr>
+        <w:numPr>
+          <w:ilvl w:val="0"/>
+          <w:numId w:val="3"/>
         </w:numPr>
         <w:ind w:firstLine="360"/>
         <w:rPr>
@@ -608,23 +2371,22 @@
     </w:p>
     <w:p>
       <w:pPr>
-        <w:ind w:left="720" w:firstLine="0"/>
-        <w:rPr>
-          <w:sz w:val="26"/>
-          <w:szCs w:val="26"/>
-        </w:rPr>
-      </w:pPr>
-      <w:r>
-        <w:rPr>
-          <w:rtl w:val="0"/>
-        </w:rPr>
-      </w:r>
-    </w:p>
-    <w:p>
-      <w:pPr>
-        <w:numPr>
-          <w:ilvl w:val="0"/>
-          <w:numId w:val="2"/>
+        <w:rPr>
+          <w:sz w:val="26"/>
+          <w:szCs w:val="26"/>
+        </w:rPr>
+      </w:pPr>
+      <w:r>
+        <w:rPr>
+          <w:rtl w:val="0"/>
+        </w:rPr>
+      </w:r>
+    </w:p>
+    <w:p>
+      <w:pPr>
+        <w:numPr>
+          <w:ilvl w:val="0"/>
+          <w:numId w:val="3"/>
         </w:numPr>
         <w:ind w:firstLine="360"/>
         <w:rPr>
@@ -660,103 +2422,103 @@
       <w:lvlText w:val="●"/>
       <w:lvlJc w:val="left"/>
       <w:pPr>
+        <w:ind w:left="720" w:hanging="360"/>
+      </w:pPr>
+      <w:rPr>
+        <w:u w:val="none"/>
+      </w:rPr>
+    </w:lvl>
+    <w:lvl w:ilvl="1">
+      <w:start w:val="1"/>
+      <w:numFmt w:val="bullet"/>
+      <w:lvlText w:val="○"/>
+      <w:lvlJc w:val="left"/>
+      <w:pPr>
         <w:ind w:left="1440" w:hanging="360"/>
       </w:pPr>
       <w:rPr>
         <w:u w:val="none"/>
       </w:rPr>
     </w:lvl>
-    <w:lvl w:ilvl="1">
+    <w:lvl w:ilvl="2">
+      <w:start w:val="1"/>
+      <w:numFmt w:val="bullet"/>
+      <w:lvlText w:val="■"/>
+      <w:lvlJc w:val="left"/>
+      <w:pPr>
+        <w:ind w:left="2160" w:hanging="360"/>
+      </w:pPr>
+      <w:rPr>
+        <w:u w:val="none"/>
+      </w:rPr>
+    </w:lvl>
+    <w:lvl w:ilvl="3">
+      <w:start w:val="1"/>
+      <w:numFmt w:val="bullet"/>
+      <w:lvlText w:val="●"/>
+      <w:lvlJc w:val="left"/>
+      <w:pPr>
+        <w:ind w:left="2880" w:hanging="360"/>
+      </w:pPr>
+      <w:rPr>
+        <w:u w:val="none"/>
+      </w:rPr>
+    </w:lvl>
+    <w:lvl w:ilvl="4">
       <w:start w:val="1"/>
       <w:numFmt w:val="bullet"/>
       <w:lvlText w:val="○"/>
       <w:lvlJc w:val="left"/>
       <w:pPr>
-        <w:ind w:left="2160" w:hanging="360"/>
-      </w:pPr>
-      <w:rPr>
-        <w:u w:val="none"/>
-      </w:rPr>
-    </w:lvl>
-    <w:lvl w:ilvl="2">
+        <w:ind w:left="3600" w:hanging="360"/>
+      </w:pPr>
+      <w:rPr>
+        <w:u w:val="none"/>
+      </w:rPr>
+    </w:lvl>
+    <w:lvl w:ilvl="5">
       <w:start w:val="1"/>
       <w:numFmt w:val="bullet"/>
       <w:lvlText w:val="■"/>
       <w:lvlJc w:val="left"/>
       <w:pPr>
-        <w:ind w:left="2880" w:hanging="360"/>
-      </w:pPr>
-      <w:rPr>
-        <w:u w:val="none"/>
-      </w:rPr>
-    </w:lvl>
-    <w:lvl w:ilvl="3">
+        <w:ind w:left="4320" w:hanging="360"/>
+      </w:pPr>
+      <w:rPr>
+        <w:u w:val="none"/>
+      </w:rPr>
+    </w:lvl>
+    <w:lvl w:ilvl="6">
       <w:start w:val="1"/>
       <w:numFmt w:val="bullet"/>
       <w:lvlText w:val="●"/>
       <w:lvlJc w:val="left"/>
       <w:pPr>
-        <w:ind w:left="3600" w:hanging="360"/>
-      </w:pPr>
-      <w:rPr>
-        <w:u w:val="none"/>
-      </w:rPr>
-    </w:lvl>
-    <w:lvl w:ilvl="4">
+        <w:ind w:left="5040" w:hanging="360"/>
+      </w:pPr>
+      <w:rPr>
+        <w:u w:val="none"/>
+      </w:rPr>
+    </w:lvl>
+    <w:lvl w:ilvl="7">
       <w:start w:val="1"/>
       <w:numFmt w:val="bullet"/>
       <w:lvlText w:val="○"/>
       <w:lvlJc w:val="left"/>
       <w:pPr>
-        <w:ind w:left="4320" w:hanging="360"/>
-      </w:pPr>
-      <w:rPr>
-        <w:u w:val="none"/>
-      </w:rPr>
-    </w:lvl>
-    <w:lvl w:ilvl="5">
+        <w:ind w:left="5760" w:hanging="360"/>
+      </w:pPr>
+      <w:rPr>
+        <w:u w:val="none"/>
+      </w:rPr>
+    </w:lvl>
+    <w:lvl w:ilvl="8">
       <w:start w:val="1"/>
       <w:numFmt w:val="bullet"/>
       <w:lvlText w:val="■"/>
       <w:lvlJc w:val="left"/>
       <w:pPr>
-        <w:ind w:left="5040" w:hanging="360"/>
-      </w:pPr>
-      <w:rPr>
-        <w:u w:val="none"/>
-      </w:rPr>
-    </w:lvl>
-    <w:lvl w:ilvl="6">
-      <w:start w:val="1"/>
-      <w:numFmt w:val="bullet"/>
-      <w:lvlText w:val="●"/>
-      <w:lvlJc w:val="left"/>
-      <w:pPr>
-        <w:ind w:left="5760" w:hanging="360"/>
-      </w:pPr>
-      <w:rPr>
-        <w:u w:val="none"/>
-      </w:rPr>
-    </w:lvl>
-    <w:lvl w:ilvl="7">
-      <w:start w:val="1"/>
-      <w:numFmt w:val="bullet"/>
-      <w:lvlText w:val="○"/>
-      <w:lvlJc w:val="left"/>
-      <w:pPr>
         <w:ind w:left="6480" w:hanging="360"/>
-      </w:pPr>
-      <w:rPr>
-        <w:u w:val="none"/>
-      </w:rPr>
-    </w:lvl>
-    <w:lvl w:ilvl="8">
-      <w:start w:val="1"/>
-      <w:numFmt w:val="bullet"/>
-      <w:lvlText w:val="■"/>
-      <w:lvlJc w:val="left"/>
-      <w:pPr>
-        <w:ind w:left="7200" w:hanging="360"/>
       </w:pPr>
       <w:rPr>
         <w:u w:val="none"/>
@@ -766,6 +2528,116 @@
   <w:abstractNum w:abstractNumId="2">
     <w:lvl w:ilvl="0">
       <w:start w:val="1"/>
+      <w:numFmt w:val="bullet"/>
+      <w:lvlText w:val="●"/>
+      <w:lvlJc w:val="left"/>
+      <w:pPr>
+        <w:ind w:left="720" w:hanging="360"/>
+      </w:pPr>
+      <w:rPr>
+        <w:u w:val="none"/>
+      </w:rPr>
+    </w:lvl>
+    <w:lvl w:ilvl="1">
+      <w:start w:val="1"/>
+      <w:numFmt w:val="bullet"/>
+      <w:lvlText w:val="○"/>
+      <w:lvlJc w:val="left"/>
+      <w:pPr>
+        <w:ind w:left="1440" w:hanging="360"/>
+      </w:pPr>
+      <w:rPr>
+        <w:u w:val="none"/>
+      </w:rPr>
+    </w:lvl>
+    <w:lvl w:ilvl="2">
+      <w:start w:val="1"/>
+      <w:numFmt w:val="bullet"/>
+      <w:lvlText w:val="■"/>
+      <w:lvlJc w:val="left"/>
+      <w:pPr>
+        <w:ind w:left="2160" w:hanging="360"/>
+      </w:pPr>
+      <w:rPr>
+        <w:u w:val="none"/>
+      </w:rPr>
+    </w:lvl>
+    <w:lvl w:ilvl="3">
+      <w:start w:val="1"/>
+      <w:numFmt w:val="bullet"/>
+      <w:lvlText w:val="●"/>
+      <w:lvlJc w:val="left"/>
+      <w:pPr>
+        <w:ind w:left="2880" w:hanging="360"/>
+      </w:pPr>
+      <w:rPr>
+        <w:u w:val="none"/>
+      </w:rPr>
+    </w:lvl>
+    <w:lvl w:ilvl="4">
+      <w:start w:val="1"/>
+      <w:numFmt w:val="bullet"/>
+      <w:lvlText w:val="○"/>
+      <w:lvlJc w:val="left"/>
+      <w:pPr>
+        <w:ind w:left="3600" w:hanging="360"/>
+      </w:pPr>
+      <w:rPr>
+        <w:u w:val="none"/>
+      </w:rPr>
+    </w:lvl>
+    <w:lvl w:ilvl="5">
+      <w:start w:val="1"/>
+      <w:numFmt w:val="bullet"/>
+      <w:lvlText w:val="■"/>
+      <w:lvlJc w:val="left"/>
+      <w:pPr>
+        <w:ind w:left="4320" w:hanging="360"/>
+      </w:pPr>
+      <w:rPr>
+        <w:u w:val="none"/>
+      </w:rPr>
+    </w:lvl>
+    <w:lvl w:ilvl="6">
+      <w:start w:val="1"/>
+      <w:numFmt w:val="bullet"/>
+      <w:lvlText w:val="●"/>
+      <w:lvlJc w:val="left"/>
+      <w:pPr>
+        <w:ind w:left="5040" w:hanging="360"/>
+      </w:pPr>
+      <w:rPr>
+        <w:u w:val="none"/>
+      </w:rPr>
+    </w:lvl>
+    <w:lvl w:ilvl="7">
+      <w:start w:val="1"/>
+      <w:numFmt w:val="bullet"/>
+      <w:lvlText w:val="○"/>
+      <w:lvlJc w:val="left"/>
+      <w:pPr>
+        <w:ind w:left="5760" w:hanging="360"/>
+      </w:pPr>
+      <w:rPr>
+        <w:u w:val="none"/>
+      </w:rPr>
+    </w:lvl>
+    <w:lvl w:ilvl="8">
+      <w:start w:val="1"/>
+      <w:numFmt w:val="bullet"/>
+      <w:lvlText w:val="■"/>
+      <w:lvlJc w:val="left"/>
+      <w:pPr>
+        <w:ind w:left="6480" w:hanging="360"/>
+      </w:pPr>
+      <w:rPr>
+        <w:u w:val="none"/>
+      </w:rPr>
+    </w:lvl>
+  </w:abstractNum>
+  <w:abstractNum w:abstractNumId="3">
+    <w:lvl w:ilvl="0">
+      <w:start w:val="1"/>
       <w:numFmt w:val="decimal"/>
       <w:lvlText w:val="%1."/>
       <w:lvlJc w:val="left"/>
@@ -873,7 +2745,337 @@
       </w:rPr>
     </w:lvl>
   </w:abstractNum>
-  <w:abstractNum w:abstractNumId="3">
+  <w:abstractNum w:abstractNumId="4">
+    <w:lvl w:ilvl="0">
+      <w:start w:val="1"/>
+      <w:numFmt w:val="bullet"/>
+      <w:lvlText w:val="●"/>
+      <w:lvlJc w:val="left"/>
+      <w:pPr>
+        <w:ind w:left="720" w:hanging="360"/>
+      </w:pPr>
+      <w:rPr>
+        <w:u w:val="none"/>
+      </w:rPr>
+    </w:lvl>
+    <w:lvl w:ilvl="1">
+      <w:start w:val="1"/>
+      <w:numFmt w:val="bullet"/>
+      <w:lvlText w:val="○"/>
+      <w:lvlJc w:val="left"/>
+      <w:pPr>
+        <w:ind w:left="1440" w:hanging="360"/>
+      </w:pPr>
+      <w:rPr>
+        <w:u w:val="none"/>
+      </w:rPr>
+    </w:lvl>
+    <w:lvl w:ilvl="2">
+      <w:start w:val="1"/>
+      <w:numFmt w:val="bullet"/>
+      <w:lvlText w:val="■"/>
+      <w:lvlJc w:val="left"/>
+      <w:pPr>
+        <w:ind w:left="2160" w:hanging="360"/>
+      </w:pPr>
+      <w:rPr>
+        <w:u w:val="none"/>
+      </w:rPr>
+    </w:lvl>
+    <w:lvl w:ilvl="3">
+      <w:start w:val="1"/>
+      <w:numFmt w:val="bullet"/>
+      <w:lvlText w:val="●"/>
+      <w:lvlJc w:val="left"/>
+      <w:pPr>
+        <w:ind w:left="2880" w:hanging="360"/>
+      </w:pPr>
+      <w:rPr>
+        <w:u w:val="none"/>
+      </w:rPr>
+    </w:lvl>
+    <w:lvl w:ilvl="4">
+      <w:start w:val="1"/>
+      <w:numFmt w:val="bullet"/>
+      <w:lvlText w:val="○"/>
+      <w:lvlJc w:val="left"/>
+      <w:pPr>
+        <w:ind w:left="3600" w:hanging="360"/>
+      </w:pPr>
+      <w:rPr>
+        <w:u w:val="none"/>
+      </w:rPr>
+    </w:lvl>
+    <w:lvl w:ilvl="5">
+      <w:start w:val="1"/>
+      <w:numFmt w:val="bullet"/>
+      <w:lvlText w:val="■"/>
+      <w:lvlJc w:val="left"/>
+      <w:pPr>
+        <w:ind w:left="4320" w:hanging="360"/>
+      </w:pPr>
+      <w:rPr>
+        <w:u w:val="none"/>
+      </w:rPr>
+    </w:lvl>
+    <w:lvl w:ilvl="6">
+      <w:start w:val="1"/>
+      <w:numFmt w:val="bullet"/>
+      <w:lvlText w:val="●"/>
+      <w:lvlJc w:val="left"/>
+      <w:pPr>
+        <w:ind w:left="5040" w:hanging="360"/>
+      </w:pPr>
+      <w:rPr>
+        <w:u w:val="none"/>
+      </w:rPr>
+    </w:lvl>
+    <w:lvl w:ilvl="7">
+      <w:start w:val="1"/>
+      <w:numFmt w:val="bullet"/>
+      <w:lvlText w:val="○"/>
+      <w:lvlJc w:val="left"/>
+      <w:pPr>
+        <w:ind w:left="5760" w:hanging="360"/>
+      </w:pPr>
+      <w:rPr>
+        <w:u w:val="none"/>
+      </w:rPr>
+    </w:lvl>
+    <w:lvl w:ilvl="8">
+      <w:start w:val="1"/>
+      <w:numFmt w:val="bullet"/>
+      <w:lvlText w:val="■"/>
+      <w:lvlJc w:val="left"/>
+      <w:pPr>
+        <w:ind w:left="6480" w:hanging="360"/>
+      </w:pPr>
+      <w:rPr>
+        <w:u w:val="none"/>
+      </w:rPr>
+    </w:lvl>
+  </w:abstractNum>
+  <w:abstractNum w:abstractNumId="5">
+    <w:lvl w:ilvl="0">
+      <w:start w:val="1"/>
+      <w:numFmt w:val="bullet"/>
+      <w:lvlText w:val="●"/>
+      <w:lvlJc w:val="left"/>
+      <w:pPr>
+        <w:ind w:left="720" w:hanging="360"/>
+      </w:pPr>
+      <w:rPr>
+        <w:u w:val="none"/>
+      </w:rPr>
+    </w:lvl>
+    <w:lvl w:ilvl="1">
+      <w:start w:val="1"/>
+      <w:numFmt w:val="bullet"/>
+      <w:lvlText w:val="○"/>
+      <w:lvlJc w:val="left"/>
+      <w:pPr>
+        <w:ind w:left="1440" w:hanging="360"/>
+      </w:pPr>
+      <w:rPr>
+        <w:u w:val="none"/>
+      </w:rPr>
+    </w:lvl>
+    <w:lvl w:ilvl="2">
+      <w:start w:val="1"/>
+      <w:numFmt w:val="bullet"/>
+      <w:lvlText w:val="■"/>
+      <w:lvlJc w:val="left"/>
+      <w:pPr>
+        <w:ind w:left="2160" w:hanging="360"/>
+      </w:pPr>
+      <w:rPr>
+        <w:u w:val="none"/>
+      </w:rPr>
+    </w:lvl>
+    <w:lvl w:ilvl="3">
+      <w:start w:val="1"/>
+      <w:numFmt w:val="bullet"/>
+      <w:lvlText w:val="●"/>
+      <w:lvlJc w:val="left"/>
+      <w:pPr>
+        <w:ind w:left="2880" w:hanging="360"/>
+      </w:pPr>
+      <w:rPr>
+        <w:u w:val="none"/>
+      </w:rPr>
+    </w:lvl>
+    <w:lvl w:ilvl="4">
+      <w:start w:val="1"/>
+      <w:numFmt w:val="bullet"/>
+      <w:lvlText w:val="○"/>
+      <w:lvlJc w:val="left"/>
+      <w:pPr>
+        <w:ind w:left="3600" w:hanging="360"/>
+      </w:pPr>
+      <w:rPr>
+        <w:u w:val="none"/>
+      </w:rPr>
+    </w:lvl>
+    <w:lvl w:ilvl="5">
+      <w:start w:val="1"/>
+      <w:numFmt w:val="bullet"/>
+      <w:lvlText w:val="■"/>
+      <w:lvlJc w:val="left"/>
+      <w:pPr>
+        <w:ind w:left="4320" w:hanging="360"/>
+      </w:pPr>
+      <w:rPr>
+        <w:u w:val="none"/>
+      </w:rPr>
+    </w:lvl>
+    <w:lvl w:ilvl="6">
+      <w:start w:val="1"/>
+      <w:numFmt w:val="bullet"/>
+      <w:lvlText w:val="●"/>
+      <w:lvlJc w:val="left"/>
+      <w:pPr>
+        <w:ind w:left="5040" w:hanging="360"/>
+      </w:pPr>
+      <w:rPr>
+        <w:u w:val="none"/>
+      </w:rPr>
+    </w:lvl>
+    <w:lvl w:ilvl="7">
+      <w:start w:val="1"/>
+      <w:numFmt w:val="bullet"/>
+      <w:lvlText w:val="○"/>
+      <w:lvlJc w:val="left"/>
+      <w:pPr>
+        <w:ind w:left="5760" w:hanging="360"/>
+      </w:pPr>
+      <w:rPr>
+        <w:u w:val="none"/>
+      </w:rPr>
+    </w:lvl>
+    <w:lvl w:ilvl="8">
+      <w:start w:val="1"/>
+      <w:numFmt w:val="bullet"/>
+      <w:lvlText w:val="■"/>
+      <w:lvlJc w:val="left"/>
+      <w:pPr>
+        <w:ind w:left="6480" w:hanging="360"/>
+      </w:pPr>
+      <w:rPr>
+        <w:u w:val="none"/>
+      </w:rPr>
+    </w:lvl>
+  </w:abstractNum>
+  <w:abstractNum w:abstractNumId="6">
+    <w:lvl w:ilvl="0">
+      <w:start w:val="1"/>
+      <w:numFmt w:val="bullet"/>
+      <w:lvlText w:val="●"/>
+      <w:lvlJc w:val="left"/>
+      <w:pPr>
+        <w:ind w:left="720" w:hanging="360"/>
+      </w:pPr>
+      <w:rPr>
+        <w:u w:val="none"/>
+      </w:rPr>
+    </w:lvl>
+    <w:lvl w:ilvl="1">
+      <w:start w:val="1"/>
+      <w:numFmt w:val="bullet"/>
+      <w:lvlText w:val="○"/>
+      <w:lvlJc w:val="left"/>
+      <w:pPr>
+        <w:ind w:left="1440" w:hanging="360"/>
+      </w:pPr>
+      <w:rPr>
+        <w:u w:val="none"/>
+      </w:rPr>
+    </w:lvl>
+    <w:lvl w:ilvl="2">
+      <w:start w:val="1"/>
+      <w:numFmt w:val="bullet"/>
+      <w:lvlText w:val="■"/>
+      <w:lvlJc w:val="left"/>
+      <w:pPr>
+        <w:ind w:left="2160" w:hanging="360"/>
+      </w:pPr>
+      <w:rPr>
+        <w:u w:val="none"/>
+      </w:rPr>
+    </w:lvl>
+    <w:lvl w:ilvl="3">
+      <w:start w:val="1"/>
+      <w:numFmt w:val="bullet"/>
+      <w:lvlText w:val="●"/>
+      <w:lvlJc w:val="left"/>
+      <w:pPr>
+        <w:ind w:left="2880" w:hanging="360"/>
+      </w:pPr>
+      <w:rPr>
+        <w:u w:val="none"/>
+      </w:rPr>
+    </w:lvl>
+    <w:lvl w:ilvl="4">
+      <w:start w:val="1"/>
+      <w:numFmt w:val="bullet"/>
+      <w:lvlText w:val="○"/>
+      <w:lvlJc w:val="left"/>
+      <w:pPr>
+        <w:ind w:left="3600" w:hanging="360"/>
+      </w:pPr>
+      <w:rPr>
+        <w:u w:val="none"/>
+      </w:rPr>
+    </w:lvl>
+    <w:lvl w:ilvl="5">
+      <w:start w:val="1"/>
+      <w:numFmt w:val="bullet"/>
+      <w:lvlText w:val="■"/>
+      <w:lvlJc w:val="left"/>
+      <w:pPr>
+        <w:ind w:left="4320" w:hanging="360"/>
+      </w:pPr>
+      <w:rPr>
+        <w:u w:val="none"/>
+      </w:rPr>
+    </w:lvl>
+    <w:lvl w:ilvl="6">
+      <w:start w:val="1"/>
+      <w:numFmt w:val="bullet"/>
+      <w:lvlText w:val="●"/>
+      <w:lvlJc w:val="left"/>
+      <w:pPr>
+        <w:ind w:left="5040" w:hanging="360"/>
+      </w:pPr>
+      <w:rPr>
+        <w:u w:val="none"/>
+      </w:rPr>
+    </w:lvl>
+    <w:lvl w:ilvl="7">
+      <w:start w:val="1"/>
+      <w:numFmt w:val="bullet"/>
+      <w:lvlText w:val="○"/>
+      <w:lvlJc w:val="left"/>
+      <w:pPr>
+        <w:ind w:left="5760" w:hanging="360"/>
+      </w:pPr>
+      <w:rPr>
+        <w:u w:val="none"/>
+      </w:rPr>
+    </w:lvl>
+    <w:lvl w:ilvl="8">
+      <w:start w:val="1"/>
+      <w:numFmt w:val="bullet"/>
+      <w:lvlText w:val="■"/>
+      <w:lvlJc w:val="left"/>
+      <w:pPr>
+        <w:ind w:left="6480" w:hanging="360"/>
+      </w:pPr>
+      <w:rPr>
+        <w:u w:val="none"/>
+      </w:rPr>
+    </w:lvl>
+  </w:abstractNum>
+  <w:abstractNum w:abstractNumId="7">
     <w:lvl w:ilvl="0">
       <w:start w:val="1"/>
       <w:numFmt w:val="decimal"/>
@@ -975,6 +3177,116 @@
       <w:numFmt w:val="lowerRoman"/>
       <w:lvlText w:val="%9."/>
       <w:lvlJc w:val="right"/>
+      <w:pPr>
+        <w:ind w:left="6480" w:hanging="360"/>
+      </w:pPr>
+      <w:rPr>
+        <w:u w:val="none"/>
+      </w:rPr>
+    </w:lvl>
+  </w:abstractNum>
+  <w:abstractNum w:abstractNumId="8">
+    <w:lvl w:ilvl="0">
+      <w:start w:val="1"/>
+      <w:numFmt w:val="bullet"/>
+      <w:lvlText w:val="●"/>
+      <w:lvlJc w:val="left"/>
+      <w:pPr>
+        <w:ind w:left="720" w:hanging="360"/>
+      </w:pPr>
+      <w:rPr>
+        <w:u w:val="none"/>
+      </w:rPr>
+    </w:lvl>
+    <w:lvl w:ilvl="1">
+      <w:start w:val="1"/>
+      <w:numFmt w:val="bullet"/>
+      <w:lvlText w:val="○"/>
+      <w:lvlJc w:val="left"/>
+      <w:pPr>
+        <w:ind w:left="1440" w:hanging="360"/>
+      </w:pPr>
+      <w:rPr>
+        <w:u w:val="none"/>
+      </w:rPr>
+    </w:lvl>
+    <w:lvl w:ilvl="2">
+      <w:start w:val="1"/>
+      <w:numFmt w:val="bullet"/>
+      <w:lvlText w:val="■"/>
+      <w:lvlJc w:val="left"/>
+      <w:pPr>
+        <w:ind w:left="2160" w:hanging="360"/>
+      </w:pPr>
+      <w:rPr>
+        <w:u w:val="none"/>
+      </w:rPr>
+    </w:lvl>
+    <w:lvl w:ilvl="3">
+      <w:start w:val="1"/>
+      <w:numFmt w:val="bullet"/>
+      <w:lvlText w:val="●"/>
+      <w:lvlJc w:val="left"/>
+      <w:pPr>
+        <w:ind w:left="2880" w:hanging="360"/>
+      </w:pPr>
+      <w:rPr>
+        <w:u w:val="none"/>
+      </w:rPr>
+    </w:lvl>
+    <w:lvl w:ilvl="4">
+      <w:start w:val="1"/>
+      <w:numFmt w:val="bullet"/>
+      <w:lvlText w:val="○"/>
+      <w:lvlJc w:val="left"/>
+      <w:pPr>
+        <w:ind w:left="3600" w:hanging="360"/>
+      </w:pPr>
+      <w:rPr>
+        <w:u w:val="none"/>
+      </w:rPr>
+    </w:lvl>
+    <w:lvl w:ilvl="5">
+      <w:start w:val="1"/>
+      <w:numFmt w:val="bullet"/>
+      <w:lvlText w:val="■"/>
+      <w:lvlJc w:val="left"/>
+      <w:pPr>
+        <w:ind w:left="4320" w:hanging="360"/>
+      </w:pPr>
+      <w:rPr>
+        <w:u w:val="none"/>
+      </w:rPr>
+    </w:lvl>
+    <w:lvl w:ilvl="6">
+      <w:start w:val="1"/>
+      <w:numFmt w:val="bullet"/>
+      <w:lvlText w:val="●"/>
+      <w:lvlJc w:val="left"/>
+      <w:pPr>
+        <w:ind w:left="5040" w:hanging="360"/>
+      </w:pPr>
+      <w:rPr>
+        <w:u w:val="none"/>
+      </w:rPr>
+    </w:lvl>
+    <w:lvl w:ilvl="7">
+      <w:start w:val="1"/>
+      <w:numFmt w:val="bullet"/>
+      <w:lvlText w:val="○"/>
+      <w:lvlJc w:val="left"/>
+      <w:pPr>
+        <w:ind w:left="5760" w:hanging="360"/>
+      </w:pPr>
+      <w:rPr>
+        <w:u w:val="none"/>
+      </w:rPr>
+    </w:lvl>
+    <w:lvl w:ilvl="8">
+      <w:start w:val="1"/>
+      <w:numFmt w:val="bullet"/>
+      <w:lvlText w:val="■"/>
+      <w:lvlJc w:val="left"/>
       <w:pPr>
         <w:ind w:left="6480" w:hanging="360"/>
       </w:pPr>
@@ -991,6 +3303,21 @@
   </w:num>
   <w:num w:numId="3">
     <w:abstractNumId w:val="3"/>
+  </w:num>
+  <w:num w:numId="4">
+    <w:abstractNumId w:val="4"/>
+  </w:num>
+  <w:num w:numId="5">
+    <w:abstractNumId w:val="5"/>
+  </w:num>
+  <w:num w:numId="6">
+    <w:abstractNumId w:val="6"/>
+  </w:num>
+  <w:num w:numId="7">
+    <w:abstractNumId w:val="7"/>
+  </w:num>
+  <w:num w:numId="8">
+    <w:abstractNumId w:val="8"/>
   </w:num>
 </w:numbering>
 </file>
@@ -1041,11 +3368,11 @@
     <w:pPr>
       <w:keepNext w:val="1"/>
       <w:keepLines w:val="1"/>
-      <w:pageBreakBefore w:val="0"/>
       <w:spacing w:after="120" w:before="360" w:lineRule="auto"/>
+      <w:ind w:left="0" w:firstLine="0"/>
     </w:pPr>
     <w:rPr>
-      <w:b w:val="0"/>
+      <w:b w:val="1"/>
       <w:sz w:val="32"/>
       <w:szCs w:val="32"/>
     </w:rPr>

</xml_diff>